<commit_message>
lab3 - Kolovanov: report fixed
</commit_message>
<xml_diff>
--- a/Kolovanov/lab3/КоловановР.А.АиСД_ЛР3.docx
+++ b/Kolovanov/lab3/КоловановР.А.АиСД_ЛР3.docx
@@ -1516,903 +1516,410 @@
         <w:rPr>
           <w:lang w:eastAsia="ru-RU" w:bidi="ar-SA"/>
         </w:rPr>
-        <w:t xml:space="preserve">Рассмотрим его реализацию подробнее. </w:t>
-      </w:r>
-      <w:r>
-        <w:rPr>
-          <w:lang w:eastAsia="ru-RU" w:bidi="ar-SA"/>
-        </w:rPr>
-        <w:t>В начале метода объявляются две переменные:</w:t>
-      </w:r>
-    </w:p>
-    <w:p>
-      <w:pPr>
-        <w:pStyle w:val="Standard"/>
-        <w:numPr>
-          <w:ilvl w:val="0"/>
-          <w:numId w:val="5"/>
-        </w:numPr>
-        <w:rPr>
-          <w:lang w:eastAsia="ru-RU" w:bidi="ar-SA"/>
-        </w:rPr>
-      </w:pPr>
-      <w:r>
-        <w:rPr>
-          <w:rFonts w:hint="eastAsia"/>
+        <w:t xml:space="preserve">Максимальная глубина текущего дерева определяется </w:t>
+      </w:r>
+      <w:r>
+        <w:rPr>
+          <w:lang w:eastAsia="ru-RU" w:bidi="ar-SA"/>
+        </w:rPr>
+        <w:t>как максимальная глубина одного из поддеревьев данного дерева</w:t>
+      </w:r>
+      <w:r>
+        <w:rPr>
+          <w:lang w:eastAsia="ru-RU" w:bidi="ar-SA"/>
+        </w:rPr>
+        <w:t xml:space="preserve"> (выбирается </w:t>
+      </w:r>
+      <w:r>
+        <w:rPr>
+          <w:lang w:eastAsia="ru-RU" w:bidi="ar-SA"/>
+        </w:rPr>
+        <w:t>наибольшая по значению</w:t>
+      </w:r>
+      <w:r>
+        <w:rPr>
+          <w:lang w:eastAsia="ru-RU" w:bidi="ar-SA"/>
+        </w:rPr>
+        <w:t>)</w:t>
+      </w:r>
+      <w:r>
+        <w:rPr>
+          <w:lang w:eastAsia="ru-RU" w:bidi="ar-SA"/>
+        </w:rPr>
+        <w:t>, увеличенная на 1.</w:t>
+      </w:r>
+      <w:r>
+        <w:rPr>
+          <w:lang w:eastAsia="ru-RU" w:bidi="ar-SA"/>
+        </w:rPr>
+        <w:t xml:space="preserve"> У листьев дерева максимальная глубина равна 0.</w:t>
+      </w:r>
+      <w:r>
+        <w:rPr>
+          <w:lang w:eastAsia="ru-RU" w:bidi="ar-SA"/>
+        </w:rPr>
+        <w:t xml:space="preserve"> </w:t>
+      </w:r>
+      <w:r>
+        <w:rPr>
+          <w:lang w:eastAsia="ru-RU" w:bidi="ar-SA"/>
+        </w:rPr>
+        <w:t xml:space="preserve">Алгоритм заключается в следующем: </w:t>
+      </w:r>
+      <w:r>
+        <w:rPr>
+          <w:lang w:eastAsia="ru-RU" w:bidi="ar-SA"/>
+        </w:rPr>
+        <w:t>Е</w:t>
+      </w:r>
+      <w:r>
+        <w:rPr>
+          <w:lang w:eastAsia="ru-RU" w:bidi="ar-SA"/>
+        </w:rPr>
+        <w:t xml:space="preserve">сли </w:t>
+      </w:r>
+      <w:r>
+        <w:rPr>
+          <w:lang w:eastAsia="ru-RU" w:bidi="ar-SA"/>
+        </w:rPr>
+        <w:t>у дерева</w:t>
+      </w:r>
+      <w:r>
+        <w:rPr>
+          <w:lang w:eastAsia="ru-RU" w:bidi="ar-SA"/>
+        </w:rPr>
+        <w:t xml:space="preserve"> есть правое или левое поддеревья, </w:t>
+      </w:r>
+      <w:r>
+        <w:rPr>
+          <w:lang w:eastAsia="ru-RU" w:bidi="ar-SA"/>
+        </w:rPr>
+        <w:t xml:space="preserve">то для них </w:t>
+      </w:r>
+      <w:r>
+        <w:rPr>
+          <w:lang w:eastAsia="ru-RU" w:bidi="ar-SA"/>
+        </w:rPr>
+        <w:t xml:space="preserve">рекурсивно вызывается метод </w:t>
+      </w:r>
+      <w:r>
+        <w:rPr>
           <w:i/>
           <w:lang w:val="en-US" w:eastAsia="ru-RU" w:bidi="ar-SA"/>
         </w:rPr>
-        <w:t>size</w:t>
-      </w:r>
-      <w:r>
-        <w:rPr>
-          <w:rFonts w:hint="eastAsia"/>
-          <w:i/>
-          <w:lang w:eastAsia="ru-RU" w:bidi="ar-SA"/>
-        </w:rPr>
-        <w:t>_</w:t>
-      </w:r>
-      <w:r>
-        <w:rPr>
-          <w:rFonts w:hint="eastAsia"/>
+        <w:t>getMaximumDepth</w:t>
+      </w:r>
+      <w:r>
+        <w:rPr>
+          <w:lang w:eastAsia="ru-RU" w:bidi="ar-SA"/>
+        </w:rPr>
+        <w:t>,</w:t>
+      </w:r>
+      <w:r>
+        <w:rPr>
+          <w:lang w:eastAsia="ru-RU" w:bidi="ar-SA"/>
+        </w:rPr>
+        <w:t xml:space="preserve"> который ве</w:t>
+      </w:r>
+      <w:r>
+        <w:rPr>
+          <w:lang w:eastAsia="ru-RU" w:bidi="ar-SA"/>
+        </w:rPr>
+        <w:t>рнет максимальную глу</w:t>
+      </w:r>
+      <w:r>
+        <w:rPr>
+          <w:lang w:eastAsia="ru-RU" w:bidi="ar-SA"/>
+        </w:rPr>
+        <w:t>бину правого и левого поддеревьев</w:t>
+      </w:r>
+      <w:r>
+        <w:rPr>
+          <w:lang w:eastAsia="ru-RU" w:bidi="ar-SA"/>
+        </w:rPr>
+        <w:t>, к которым далее прибавляется 1. Е</w:t>
+      </w:r>
+      <w:r>
+        <w:rPr>
+          <w:lang w:eastAsia="ru-RU" w:bidi="ar-SA"/>
+        </w:rPr>
+        <w:t xml:space="preserve">сли у дерева </w:t>
+      </w:r>
+      <w:r>
+        <w:rPr>
+          <w:lang w:eastAsia="ru-RU" w:bidi="ar-SA"/>
+        </w:rPr>
+        <w:t>отсутствует правое</w:t>
+      </w:r>
+      <w:r>
+        <w:rPr>
+          <w:lang w:eastAsia="ru-RU" w:bidi="ar-SA"/>
+        </w:rPr>
+        <w:t xml:space="preserve"> или левое</w:t>
+      </w:r>
+      <w:r>
+        <w:rPr>
+          <w:lang w:eastAsia="ru-RU" w:bidi="ar-SA"/>
+        </w:rPr>
+        <w:t xml:space="preserve"> поддерево, то тогда максимальная глубина</w:t>
+      </w:r>
+      <w:r>
+        <w:rPr>
+          <w:lang w:eastAsia="ru-RU" w:bidi="ar-SA"/>
+        </w:rPr>
+        <w:t xml:space="preserve"> отсутствующего поддерева</w:t>
+      </w:r>
+      <w:r>
+        <w:rPr>
+          <w:lang w:eastAsia="ru-RU" w:bidi="ar-SA"/>
+        </w:rPr>
+        <w:t xml:space="preserve"> равна 0.</w:t>
+      </w:r>
+      <w:r>
+        <w:rPr>
+          <w:lang w:eastAsia="ru-RU" w:bidi="ar-SA"/>
+        </w:rPr>
+        <w:t xml:space="preserve"> </w:t>
+      </w:r>
+      <w:r>
+        <w:rPr>
+          <w:lang w:eastAsia="ru-RU" w:bidi="ar-SA"/>
+        </w:rPr>
+        <w:t xml:space="preserve">В конце из метода возвращается наибольшее из </w:t>
+      </w:r>
+      <w:r>
+        <w:rPr>
+          <w:lang w:eastAsia="ru-RU" w:bidi="ar-SA"/>
+        </w:rPr>
+        <w:t>двух полученных значений</w:t>
+      </w:r>
+      <w:r>
+        <w:rPr>
+          <w:lang w:eastAsia="ru-RU" w:bidi="ar-SA"/>
+        </w:rPr>
+        <w:t xml:space="preserve"> для правого и</w:t>
+      </w:r>
+      <w:r>
+        <w:rPr>
+          <w:lang w:eastAsia="ru-RU" w:bidi="ar-SA"/>
+        </w:rPr>
+        <w:t xml:space="preserve"> левого поддеревьев, тем самым получая максимальную глубину текущего бинарного </w:t>
+      </w:r>
+      <w:bookmarkStart w:id="0" w:name="_GoBack"/>
+      <w:bookmarkEnd w:id="0"/>
+      <w:r>
+        <w:rPr>
+          <w:lang w:eastAsia="ru-RU" w:bidi="ar-SA"/>
+        </w:rPr>
+        <w:t>дерева.</w:t>
+      </w:r>
+    </w:p>
+    <w:p>
+      <w:pPr>
+        <w:pStyle w:val="Standard"/>
+        <w:ind w:firstLine="0"/>
+        <w:rPr>
+          <w:lang w:eastAsia="ru-RU" w:bidi="ar-SA"/>
+        </w:rPr>
+      </w:pPr>
+    </w:p>
+    <w:p>
+      <w:pPr>
+        <w:pStyle w:val="Standard"/>
+        <w:rPr>
+          <w:lang w:eastAsia="ru-RU" w:bidi="ar-SA"/>
+        </w:rPr>
+      </w:pPr>
+      <w:r>
+        <w:rPr>
+          <w:lang w:eastAsia="ru-RU" w:bidi="ar-SA"/>
+        </w:rPr>
+        <w:t xml:space="preserve">2) </w:t>
+      </w:r>
+      <w:r>
+        <w:rPr>
+          <w:lang w:eastAsia="ru-RU" w:bidi="ar-SA"/>
+        </w:rPr>
+        <w:t xml:space="preserve">Для поиска внутреннего пути дерева был реализован метод </w:t>
+      </w:r>
+      <w:r>
+        <w:rPr>
           <w:i/>
           <w:lang w:val="en-US" w:eastAsia="ru-RU" w:bidi="ar-SA"/>
         </w:rPr>
-        <w:t>t</w:t>
-      </w:r>
-      <w:r>
-        <w:rPr>
-          <w:rFonts w:hint="eastAsia"/>
-          <w:i/>
+        <w:t>getInternalPathLength</w:t>
+      </w:r>
+      <w:r>
+        <w:rPr>
+          <w:lang w:eastAsia="ru-RU" w:bidi="ar-SA"/>
+        </w:rPr>
+        <w:t xml:space="preserve">. </w:t>
+      </w:r>
+      <w:r>
+        <w:rPr>
+          <w:lang w:eastAsia="ru-RU" w:bidi="ar-SA"/>
+        </w:rPr>
+        <w:t xml:space="preserve">Внутренний путь текущего дерева определяется как сумма </w:t>
+      </w:r>
+      <w:r>
+        <w:rPr>
+          <w:lang w:eastAsia="ru-RU" w:bidi="ar-SA"/>
+        </w:rPr>
+        <w:t xml:space="preserve">внутренних путей его поддеревьев и глубины текущего </w:t>
+      </w:r>
+      <w:r>
+        <w:rPr>
+          <w:lang w:eastAsia="ru-RU" w:bidi="ar-SA"/>
+        </w:rPr>
+        <w:t xml:space="preserve">узла </w:t>
+      </w:r>
+      <w:r>
+        <w:rPr>
+          <w:lang w:eastAsia="ru-RU" w:bidi="ar-SA"/>
+        </w:rPr>
+        <w:t xml:space="preserve">дерева. </w:t>
+      </w:r>
+      <w:r>
+        <w:rPr>
+          <w:lang w:eastAsia="ru-RU" w:bidi="ar-SA"/>
+        </w:rPr>
+        <w:t>Е</w:t>
+      </w:r>
+      <w:r>
+        <w:rPr>
+          <w:lang w:eastAsia="ru-RU" w:bidi="ar-SA"/>
+        </w:rPr>
+        <w:t>сли</w:t>
+      </w:r>
+      <w:r>
+        <w:rPr>
+          <w:lang w:eastAsia="ru-RU" w:bidi="ar-SA"/>
+        </w:rPr>
+        <w:t xml:space="preserve"> у текущего дерева отсутствует одно из поддеревьев, то длина внутреннего пути </w:t>
+      </w:r>
+      <w:r>
+        <w:rPr>
+          <w:lang w:eastAsia="ru-RU" w:bidi="ar-SA"/>
+        </w:rPr>
+        <w:t>отсутствующего</w:t>
+      </w:r>
+      <w:r>
+        <w:rPr>
+          <w:lang w:eastAsia="ru-RU" w:bidi="ar-SA"/>
+        </w:rPr>
+        <w:t xml:space="preserve"> поддерева равна 0.</w:t>
+      </w:r>
+      <w:r>
+        <w:rPr>
           <w:lang w:eastAsia="ru-RU" w:bidi="ar-SA"/>
         </w:rPr>
         <w:t xml:space="preserve"> </w:t>
       </w:r>
       <w:r>
         <w:rPr>
-          <w:rFonts w:hint="eastAsia"/>
+          <w:lang w:eastAsia="ru-RU" w:bidi="ar-SA"/>
+        </w:rPr>
+        <w:t>У</w:t>
+      </w:r>
+      <w:r>
+        <w:rPr>
+          <w:lang w:eastAsia="ru-RU" w:bidi="ar-SA"/>
+        </w:rPr>
+        <w:t xml:space="preserve"> листьев длина внутреннего пути равна глубине листа. </w:t>
+      </w:r>
+      <w:r>
+        <w:rPr>
+          <w:lang w:eastAsia="ru-RU" w:bidi="ar-SA"/>
+        </w:rPr>
+        <w:t xml:space="preserve"> </w:t>
+      </w:r>
+      <w:r>
+        <w:rPr>
+          <w:lang w:eastAsia="ru-RU" w:bidi="ar-SA"/>
+        </w:rPr>
+        <w:t xml:space="preserve">Алгоритм заключается в следующем: Если у дерева есть правое или левое поддеревья, то для них рекурсивно вызывается метод </w:t>
+      </w:r>
+      <w:r>
+        <w:rPr>
           <w:i/>
           <w:lang w:val="en-US" w:eastAsia="ru-RU" w:bidi="ar-SA"/>
         </w:rPr>
-        <w:t>rightDepth</w:t>
-      </w:r>
-      <w:r>
-        <w:rPr>
-          <w:i/>
-          <w:lang w:eastAsia="ru-RU" w:bidi="ar-SA"/>
-        </w:rPr>
-        <w:t xml:space="preserve"> = 0 </w:t>
-      </w:r>
-      <w:r>
-        <w:rPr>
-          <w:lang w:eastAsia="ru-RU" w:bidi="ar-SA"/>
-        </w:rPr>
-        <w:t xml:space="preserve">– </w:t>
-      </w:r>
-      <w:r>
-        <w:rPr>
-          <w:lang w:eastAsia="ru-RU" w:bidi="ar-SA"/>
-        </w:rPr>
-        <w:t xml:space="preserve"> </w:t>
-      </w:r>
-      <w:r>
-        <w:rPr>
-          <w:lang w:eastAsia="ru-RU" w:bidi="ar-SA"/>
-        </w:rPr>
-        <w:t>глубина правого поддерева (по умолчанию 0)</w:t>
-      </w:r>
-      <w:r>
-        <w:rPr>
-          <w:lang w:eastAsia="ru-RU" w:bidi="ar-SA"/>
-        </w:rPr>
-        <w:t>;</w:t>
+        <w:t>getInternalPathLength</w:t>
+      </w:r>
+      <w:r>
+        <w:rPr>
+          <w:lang w:eastAsia="ru-RU" w:bidi="ar-SA"/>
+        </w:rPr>
+        <w:t xml:space="preserve">, который вернет </w:t>
+      </w:r>
+      <w:r>
+        <w:rPr>
+          <w:lang w:eastAsia="ru-RU" w:bidi="ar-SA"/>
+        </w:rPr>
+        <w:t>длину внутреннего пути правого и левого поддеревьев</w:t>
+      </w:r>
+      <w:r>
+        <w:rPr>
+          <w:lang w:eastAsia="ru-RU" w:bidi="ar-SA"/>
+        </w:rPr>
+        <w:t xml:space="preserve"> (длина внутреннего пути отсутствующих поддеревьев равна 0)</w:t>
+      </w:r>
+      <w:r>
+        <w:rPr>
+          <w:lang w:eastAsia="ru-RU" w:bidi="ar-SA"/>
+        </w:rPr>
+        <w:t xml:space="preserve">. </w:t>
+      </w:r>
+      <w:r>
+        <w:rPr>
+          <w:lang w:eastAsia="ru-RU" w:bidi="ar-SA"/>
+        </w:rPr>
+        <w:t xml:space="preserve">В конце из метода возвращается сумма </w:t>
+      </w:r>
+      <w:r>
+        <w:rPr>
+          <w:lang w:eastAsia="ru-RU" w:bidi="ar-SA"/>
+        </w:rPr>
+        <w:t xml:space="preserve">длин </w:t>
+      </w:r>
+      <w:r>
+        <w:rPr>
+          <w:lang w:eastAsia="ru-RU" w:bidi="ar-SA"/>
+        </w:rPr>
+        <w:t xml:space="preserve">внутренних путей его поддеревьев и глубины текущего узла </w:t>
+      </w:r>
+      <w:r>
+        <w:rPr>
+          <w:lang w:eastAsia="ru-RU" w:bidi="ar-SA"/>
+        </w:rPr>
+        <w:t>дерева</w:t>
+      </w:r>
+      <w:r>
+        <w:rPr>
+          <w:lang w:eastAsia="ru-RU" w:bidi="ar-SA"/>
+        </w:rPr>
+        <w:t xml:space="preserve">, тем самым получая </w:t>
+      </w:r>
+      <w:r>
+        <w:rPr>
+          <w:lang w:eastAsia="ru-RU" w:bidi="ar-SA"/>
+        </w:rPr>
+        <w:t>длину</w:t>
+      </w:r>
+      <w:r>
+        <w:rPr>
+          <w:lang w:eastAsia="ru-RU" w:bidi="ar-SA"/>
+        </w:rPr>
+        <w:t xml:space="preserve"> внутреннего пути текущего бинарного дерева.</w:t>
       </w:r>
     </w:p>
     <w:p>
       <w:pPr>
         <w:pStyle w:val="Standard"/>
-        <w:numPr>
-          <w:ilvl w:val="0"/>
-          <w:numId w:val="5"/>
-        </w:numPr>
-        <w:rPr>
-          <w:lang w:eastAsia="ru-RU" w:bidi="ar-SA"/>
-        </w:rPr>
-      </w:pPr>
-      <w:proofErr w:type="gramStart"/>
-      <w:r>
-        <w:rPr>
-          <w:rFonts w:hint="eastAsia"/>
-          <w:i/>
-          <w:lang w:val="en-US" w:eastAsia="ru-RU" w:bidi="ar-SA"/>
-        </w:rPr>
-        <w:t>size</w:t>
-      </w:r>
-      <w:r>
-        <w:rPr>
-          <w:rFonts w:hint="eastAsia"/>
-          <w:i/>
-          <w:lang w:eastAsia="ru-RU" w:bidi="ar-SA"/>
-        </w:rPr>
-        <w:t>_</w:t>
-      </w:r>
-      <w:r>
-        <w:rPr>
-          <w:rFonts w:hint="eastAsia"/>
-          <w:i/>
-          <w:lang w:val="en-US" w:eastAsia="ru-RU" w:bidi="ar-SA"/>
-        </w:rPr>
-        <w:t>t</w:t>
-      </w:r>
-      <w:proofErr w:type="gramEnd"/>
-      <w:r>
-        <w:rPr>
-          <w:rFonts w:hint="eastAsia"/>
-          <w:i/>
-          <w:lang w:eastAsia="ru-RU" w:bidi="ar-SA"/>
-        </w:rPr>
-        <w:t xml:space="preserve"> </w:t>
-      </w:r>
-      <w:r>
-        <w:rPr>
-          <w:rFonts w:hint="eastAsia"/>
-          <w:i/>
-          <w:lang w:val="en-US" w:eastAsia="ru-RU" w:bidi="ar-SA"/>
-        </w:rPr>
-        <w:t>leftDepth</w:t>
-      </w:r>
-      <w:r>
-        <w:rPr>
-          <w:rFonts w:hint="eastAsia"/>
-          <w:i/>
-          <w:lang w:eastAsia="ru-RU" w:bidi="ar-SA"/>
-        </w:rPr>
-        <w:t xml:space="preserve"> = 0</w:t>
-      </w:r>
-      <w:r>
-        <w:rPr>
-          <w:i/>
-          <w:lang w:eastAsia="ru-RU" w:bidi="ar-SA"/>
-        </w:rPr>
-        <w:t xml:space="preserve"> </w:t>
-      </w:r>
-      <w:r>
-        <w:rPr>
-          <w:lang w:eastAsia="ru-RU" w:bidi="ar-SA"/>
-        </w:rPr>
-        <w:t xml:space="preserve">– </w:t>
-      </w:r>
-      <w:r>
-        <w:rPr>
-          <w:lang w:eastAsia="ru-RU" w:bidi="ar-SA"/>
-        </w:rPr>
-        <w:t>глубина левого поддерева (по умолчанию 0).</w:t>
-      </w:r>
-    </w:p>
-    <w:p>
-      <w:pPr>
-        <w:pStyle w:val="Standard"/>
-        <w:ind w:firstLine="0"/>
-        <w:rPr>
-          <w:lang w:eastAsia="ru-RU" w:bidi="ar-SA"/>
-        </w:rPr>
-      </w:pPr>
-      <w:r>
-        <w:rPr>
-          <w:lang w:eastAsia="ru-RU" w:bidi="ar-SA"/>
-        </w:rPr>
-        <w:tab/>
-      </w:r>
-      <w:r>
-        <w:rPr>
-          <w:lang w:eastAsia="ru-RU" w:bidi="ar-SA"/>
-        </w:rPr>
-        <w:t>Да</w:t>
-      </w:r>
-      <w:r>
-        <w:rPr>
-          <w:lang w:eastAsia="ru-RU" w:bidi="ar-SA"/>
-        </w:rPr>
-        <w:t>лее</w:t>
-      </w:r>
-      <w:r>
-        <w:rPr>
-          <w:lang w:eastAsia="ru-RU" w:bidi="ar-SA"/>
-        </w:rPr>
-        <w:t xml:space="preserve"> если </w:t>
-      </w:r>
-      <w:r>
-        <w:rPr>
-          <w:lang w:eastAsia="ru-RU" w:bidi="ar-SA"/>
-        </w:rPr>
-        <w:t>у дерева</w:t>
-      </w:r>
-      <w:r>
-        <w:rPr>
-          <w:lang w:eastAsia="ru-RU" w:bidi="ar-SA"/>
-        </w:rPr>
-        <w:t xml:space="preserve"> есть правое или левое поддеревья</w:t>
-      </w:r>
-      <w:r>
-        <w:rPr>
-          <w:lang w:eastAsia="ru-RU" w:bidi="ar-SA"/>
-        </w:rPr>
-        <w:t xml:space="preserve"> (в случае, если они не существуют, их глубина равна 0)</w:t>
-      </w:r>
-      <w:r>
-        <w:rPr>
-          <w:lang w:eastAsia="ru-RU" w:bidi="ar-SA"/>
-        </w:rPr>
-        <w:t xml:space="preserve">, </w:t>
-      </w:r>
-      <w:r>
-        <w:rPr>
-          <w:lang w:eastAsia="ru-RU" w:bidi="ar-SA"/>
-        </w:rPr>
-        <w:t xml:space="preserve">то для них </w:t>
-      </w:r>
-      <w:r>
-        <w:rPr>
-          <w:lang w:eastAsia="ru-RU" w:bidi="ar-SA"/>
-        </w:rPr>
-        <w:t xml:space="preserve">рекурсивно вызывается метод </w:t>
-      </w:r>
-      <w:r>
-        <w:rPr>
-          <w:i/>
-          <w:lang w:val="en-US" w:eastAsia="ru-RU" w:bidi="ar-SA"/>
-        </w:rPr>
-        <w:t>getMaximumDepth</w:t>
-      </w:r>
-      <w:r>
-        <w:rPr>
-          <w:lang w:eastAsia="ru-RU" w:bidi="ar-SA"/>
-        </w:rPr>
-        <w:t>, возвращаемый результат присваивается переменным</w:t>
-      </w:r>
-      <w:r>
-        <w:rPr>
-          <w:rFonts w:hint="eastAsia"/>
-          <w:i/>
-          <w:lang w:eastAsia="ru-RU" w:bidi="ar-SA"/>
-        </w:rPr>
-        <w:t xml:space="preserve"> </w:t>
-      </w:r>
-      <w:r>
-        <w:rPr>
-          <w:rFonts w:hint="eastAsia"/>
-          <w:i/>
-          <w:lang w:val="en-US" w:eastAsia="ru-RU" w:bidi="ar-SA"/>
-        </w:rPr>
-        <w:t>rightDepth</w:t>
-      </w:r>
-      <w:r>
-        <w:rPr>
-          <w:lang w:eastAsia="ru-RU" w:bidi="ar-SA"/>
-        </w:rPr>
-        <w:t xml:space="preserve"> </w:t>
-      </w:r>
-      <w:r>
-        <w:rPr>
-          <w:lang w:eastAsia="ru-RU" w:bidi="ar-SA"/>
-        </w:rPr>
-        <w:t xml:space="preserve">и </w:t>
-      </w:r>
-      <w:r>
-        <w:rPr>
-          <w:rFonts w:hint="eastAsia"/>
-          <w:i/>
-          <w:lang w:val="en-US" w:eastAsia="ru-RU" w:bidi="ar-SA"/>
-        </w:rPr>
-        <w:t>leftDepth</w:t>
-      </w:r>
-      <w:r>
-        <w:rPr>
-          <w:i/>
-          <w:lang w:eastAsia="ru-RU" w:bidi="ar-SA"/>
-        </w:rPr>
-        <w:t xml:space="preserve"> </w:t>
-      </w:r>
-      <w:r>
-        <w:rPr>
-          <w:lang w:eastAsia="ru-RU" w:bidi="ar-SA"/>
-        </w:rPr>
-        <w:t>соответственно</w:t>
-      </w:r>
-      <w:r>
-        <w:rPr>
-          <w:lang w:eastAsia="ru-RU" w:bidi="ar-SA"/>
-        </w:rPr>
-        <w:t xml:space="preserve">. При этом к возвращаемому результату метода </w:t>
-      </w:r>
-      <w:r>
-        <w:rPr>
-          <w:i/>
-          <w:lang w:val="en-US" w:eastAsia="ru-RU" w:bidi="ar-SA"/>
-        </w:rPr>
-        <w:t>getMaximumDepth</w:t>
-      </w:r>
-      <w:r>
-        <w:rPr>
-          <w:lang w:eastAsia="ru-RU" w:bidi="ar-SA"/>
-        </w:rPr>
-        <w:t xml:space="preserve"> прибавляется единица</w:t>
-      </w:r>
-      <w:r>
-        <w:rPr>
-          <w:lang w:eastAsia="ru-RU" w:bidi="ar-SA"/>
-        </w:rPr>
-        <w:t xml:space="preserve"> для учета дуги между корнем</w:t>
-      </w:r>
-      <w:r>
-        <w:rPr>
-          <w:lang w:eastAsia="ru-RU" w:bidi="ar-SA"/>
-        </w:rPr>
-        <w:t xml:space="preserve"> текущего бинарного дерева</w:t>
-      </w:r>
-      <w:r>
-        <w:rPr>
-          <w:lang w:eastAsia="ru-RU" w:bidi="ar-SA"/>
-        </w:rPr>
-        <w:t xml:space="preserve"> </w:t>
-      </w:r>
-      <w:r>
-        <w:rPr>
-          <w:lang w:eastAsia="ru-RU" w:bidi="ar-SA"/>
-        </w:rPr>
-        <w:t>и корнями его поддеревьев</w:t>
-      </w:r>
-      <w:r>
-        <w:rPr>
-          <w:lang w:eastAsia="ru-RU" w:bidi="ar-SA"/>
-        </w:rPr>
-        <w:t>.</w:t>
-      </w:r>
-      <w:r>
-        <w:rPr>
-          <w:lang w:eastAsia="ru-RU" w:bidi="ar-SA"/>
-        </w:rPr>
-        <w:t xml:space="preserve"> </w:t>
-      </w:r>
-      <w:r>
-        <w:rPr>
-          <w:lang w:eastAsia="ru-RU" w:bidi="ar-SA"/>
-        </w:rPr>
-        <w:t xml:space="preserve">Далее метод сравнивает два полученных значения </w:t>
-      </w:r>
-      <w:r>
-        <w:rPr>
-          <w:rFonts w:hint="eastAsia"/>
-          <w:i/>
-          <w:lang w:val="en-US" w:eastAsia="ru-RU" w:bidi="ar-SA"/>
-        </w:rPr>
-        <w:t>rightDepth</w:t>
-      </w:r>
-      <w:r>
-        <w:rPr>
-          <w:i/>
-          <w:lang w:eastAsia="ru-RU" w:bidi="ar-SA"/>
-        </w:rPr>
-        <w:t xml:space="preserve"> </w:t>
-      </w:r>
-      <w:r>
-        <w:rPr>
-          <w:lang w:eastAsia="ru-RU" w:bidi="ar-SA"/>
-        </w:rPr>
-        <w:t>и</w:t>
-      </w:r>
-      <w:r>
-        <w:rPr>
-          <w:i/>
-          <w:lang w:eastAsia="ru-RU" w:bidi="ar-SA"/>
-        </w:rPr>
-        <w:t xml:space="preserve"> </w:t>
-      </w:r>
-      <w:r>
-        <w:rPr>
-          <w:rFonts w:hint="eastAsia"/>
-          <w:i/>
-          <w:lang w:val="en-US" w:eastAsia="ru-RU" w:bidi="ar-SA"/>
-        </w:rPr>
-        <w:t>leftDepth</w:t>
-      </w:r>
-      <w:r>
-        <w:rPr>
-          <w:i/>
-          <w:lang w:eastAsia="ru-RU" w:bidi="ar-SA"/>
-        </w:rPr>
-        <w:t xml:space="preserve"> </w:t>
-      </w:r>
-      <w:r>
-        <w:rPr>
-          <w:lang w:eastAsia="ru-RU" w:bidi="ar-SA"/>
-        </w:rPr>
-        <w:t>и возвращает наибольшее из них.</w:t>
-      </w:r>
-    </w:p>
-    <w:p>
-      <w:pPr>
-        <w:pStyle w:val="Standard"/>
-        <w:ind w:firstLine="0"/>
-        <w:rPr>
-          <w:lang w:eastAsia="ru-RU" w:bidi="ar-SA"/>
-        </w:rPr>
-      </w:pPr>
-    </w:p>
-    <w:p>
-      <w:pPr>
-        <w:pStyle w:val="Standard"/>
-        <w:rPr>
-          <w:lang w:eastAsia="ru-RU" w:bidi="ar-SA"/>
-        </w:rPr>
-      </w:pPr>
-      <w:r>
-        <w:rPr>
-          <w:lang w:eastAsia="ru-RU" w:bidi="ar-SA"/>
-        </w:rPr>
-        <w:t xml:space="preserve">2) </w:t>
-      </w:r>
-      <w:r>
-        <w:rPr>
-          <w:lang w:eastAsia="ru-RU" w:bidi="ar-SA"/>
-        </w:rPr>
-        <w:t xml:space="preserve">Для поиска внутреннего пути дерева был реализован метод </w:t>
-      </w:r>
-      <w:r>
-        <w:rPr>
-          <w:i/>
-          <w:lang w:val="en-US" w:eastAsia="ru-RU" w:bidi="ar-SA"/>
-        </w:rPr>
-        <w:t>getInternalPathLength</w:t>
-      </w:r>
-      <w:r>
-        <w:rPr>
-          <w:lang w:eastAsia="ru-RU" w:bidi="ar-SA"/>
-        </w:rPr>
-        <w:t xml:space="preserve">. </w:t>
-      </w:r>
-      <w:r>
-        <w:rPr>
-          <w:lang w:eastAsia="ru-RU" w:bidi="ar-SA"/>
-        </w:rPr>
-        <w:t>Рассмотрим его реализацию подробнее. В начале метода объявляются две переменные:</w:t>
-      </w:r>
-    </w:p>
-    <w:p>
-      <w:pPr>
-        <w:pStyle w:val="Standard"/>
-        <w:numPr>
-          <w:ilvl w:val="0"/>
-          <w:numId w:val="5"/>
-        </w:numPr>
-        <w:rPr>
-          <w:lang w:eastAsia="ru-RU" w:bidi="ar-SA"/>
-        </w:rPr>
-      </w:pPr>
-      <w:r>
-        <w:rPr>
-          <w:rFonts w:hint="eastAsia"/>
-          <w:i/>
-          <w:lang w:val="en-US" w:eastAsia="ru-RU" w:bidi="ar-SA"/>
-        </w:rPr>
-        <w:t>size</w:t>
-      </w:r>
-      <w:r>
-        <w:rPr>
-          <w:rFonts w:hint="eastAsia"/>
-          <w:i/>
-          <w:lang w:eastAsia="ru-RU" w:bidi="ar-SA"/>
-        </w:rPr>
-        <w:t>_</w:t>
-      </w:r>
-      <w:r>
-        <w:rPr>
-          <w:rFonts w:hint="eastAsia"/>
-          <w:i/>
-          <w:lang w:val="en-US" w:eastAsia="ru-RU" w:bidi="ar-SA"/>
-        </w:rPr>
-        <w:t>t</w:t>
-      </w:r>
-      <w:r>
-        <w:rPr>
-          <w:rFonts w:hint="eastAsia"/>
-          <w:i/>
-          <w:lang w:eastAsia="ru-RU" w:bidi="ar-SA"/>
-        </w:rPr>
-        <w:t xml:space="preserve"> </w:t>
-      </w:r>
-      <w:r>
-        <w:rPr>
-          <w:rFonts w:hint="eastAsia"/>
-          <w:i/>
-          <w:lang w:val="en-US" w:eastAsia="ru-RU" w:bidi="ar-SA"/>
-        </w:rPr>
-        <w:t>ri</w:t>
-      </w:r>
-      <w:r>
-        <w:rPr>
-          <w:rFonts w:hint="eastAsia"/>
-          <w:i/>
-          <w:lang w:val="en-US" w:eastAsia="ru-RU" w:bidi="ar-SA"/>
-        </w:rPr>
-        <w:t>ght</w:t>
-      </w:r>
-      <w:r>
-        <w:rPr>
-          <w:i/>
-          <w:lang w:val="en-US" w:eastAsia="ru-RU" w:bidi="ar-SA"/>
-        </w:rPr>
-        <w:t>Length</w:t>
-      </w:r>
-      <w:r>
-        <w:rPr>
-          <w:i/>
-          <w:lang w:eastAsia="ru-RU" w:bidi="ar-SA"/>
-        </w:rPr>
-        <w:t xml:space="preserve"> = 0 </w:t>
-      </w:r>
-      <w:r>
-        <w:rPr>
-          <w:lang w:eastAsia="ru-RU" w:bidi="ar-SA"/>
-        </w:rPr>
-        <w:t xml:space="preserve">– </w:t>
-      </w:r>
-      <w:r>
-        <w:rPr>
-          <w:lang w:eastAsia="ru-RU" w:bidi="ar-SA"/>
-        </w:rPr>
-        <w:t xml:space="preserve"> </w:t>
-      </w:r>
-      <w:r>
-        <w:rPr>
-          <w:lang w:eastAsia="ru-RU" w:bidi="ar-SA"/>
-        </w:rPr>
-        <w:t>длина внутреннего пути правого поддерева (по умолчанию 0);</w:t>
-      </w:r>
-    </w:p>
-    <w:p>
-      <w:pPr>
-        <w:pStyle w:val="Standard"/>
-        <w:numPr>
-          <w:ilvl w:val="0"/>
-          <w:numId w:val="5"/>
-        </w:numPr>
-        <w:rPr>
-          <w:lang w:eastAsia="ru-RU" w:bidi="ar-SA"/>
-        </w:rPr>
-      </w:pPr>
-      <w:proofErr w:type="gramStart"/>
-      <w:r>
-        <w:rPr>
-          <w:rFonts w:hint="eastAsia"/>
-          <w:i/>
-          <w:lang w:val="en-US" w:eastAsia="ru-RU" w:bidi="ar-SA"/>
-        </w:rPr>
-        <w:t>size</w:t>
-      </w:r>
-      <w:r>
-        <w:rPr>
-          <w:rFonts w:hint="eastAsia"/>
-          <w:i/>
-          <w:lang w:eastAsia="ru-RU" w:bidi="ar-SA"/>
-        </w:rPr>
-        <w:t>_</w:t>
-      </w:r>
-      <w:r>
-        <w:rPr>
-          <w:rFonts w:hint="eastAsia"/>
-          <w:i/>
-          <w:lang w:val="en-US" w:eastAsia="ru-RU" w:bidi="ar-SA"/>
-        </w:rPr>
-        <w:t>t</w:t>
-      </w:r>
-      <w:proofErr w:type="gramEnd"/>
-      <w:r>
-        <w:rPr>
-          <w:rFonts w:hint="eastAsia"/>
-          <w:i/>
-          <w:lang w:eastAsia="ru-RU" w:bidi="ar-SA"/>
-        </w:rPr>
-        <w:t xml:space="preserve"> </w:t>
-      </w:r>
-      <w:r>
-        <w:rPr>
-          <w:rFonts w:hint="eastAsia"/>
-          <w:i/>
-          <w:lang w:val="en-US" w:eastAsia="ru-RU" w:bidi="ar-SA"/>
-        </w:rPr>
-        <w:t>left</w:t>
-      </w:r>
-      <w:r>
-        <w:rPr>
-          <w:i/>
-          <w:lang w:val="en-US" w:eastAsia="ru-RU" w:bidi="ar-SA"/>
-        </w:rPr>
-        <w:t>Length</w:t>
-      </w:r>
-      <w:r>
-        <w:rPr>
-          <w:rFonts w:hint="eastAsia"/>
-          <w:i/>
-          <w:lang w:eastAsia="ru-RU" w:bidi="ar-SA"/>
-        </w:rPr>
-        <w:t xml:space="preserve"> = 0</w:t>
-      </w:r>
-      <w:r>
-        <w:rPr>
-          <w:i/>
-          <w:lang w:eastAsia="ru-RU" w:bidi="ar-SA"/>
-        </w:rPr>
-        <w:t xml:space="preserve"> </w:t>
-      </w:r>
-      <w:r>
-        <w:rPr>
-          <w:lang w:eastAsia="ru-RU" w:bidi="ar-SA"/>
-        </w:rPr>
-        <w:t xml:space="preserve">– </w:t>
-      </w:r>
-      <w:r>
-        <w:rPr>
-          <w:lang w:eastAsia="ru-RU" w:bidi="ar-SA"/>
-        </w:rPr>
-        <w:t>длина внутреннего пути левого поддерева (по умолчанию 0).</w:t>
-      </w:r>
-    </w:p>
-    <w:p>
-      <w:pPr>
-        <w:pStyle w:val="Standard"/>
-        <w:ind w:firstLine="0"/>
-        <w:rPr>
-          <w:lang w:eastAsia="ru-RU" w:bidi="ar-SA"/>
-        </w:rPr>
-      </w:pPr>
-      <w:r>
-        <w:rPr>
-          <w:lang w:eastAsia="ru-RU" w:bidi="ar-SA"/>
-        </w:rPr>
-        <w:tab/>
-        <w:t>Далее если у дерева</w:t>
-      </w:r>
-      <w:r>
-        <w:rPr>
-          <w:lang w:eastAsia="ru-RU" w:bidi="ar-SA"/>
-        </w:rPr>
-        <w:t xml:space="preserve"> есть правое или левое поддеревья (в слу</w:t>
-      </w:r>
-      <w:r>
-        <w:rPr>
-          <w:lang w:eastAsia="ru-RU" w:bidi="ar-SA"/>
-        </w:rPr>
-        <w:t xml:space="preserve">чае, если они не существуют, </w:t>
-      </w:r>
-      <w:r>
-        <w:rPr>
-          <w:lang w:eastAsia="ru-RU" w:bidi="ar-SA"/>
-        </w:rPr>
-        <w:t>длина</w:t>
-      </w:r>
-      <w:r>
-        <w:rPr>
-          <w:lang w:eastAsia="ru-RU" w:bidi="ar-SA"/>
-        </w:rPr>
-        <w:t xml:space="preserve"> их внутреннего пути</w:t>
-      </w:r>
-      <w:r>
-        <w:rPr>
-          <w:lang w:eastAsia="ru-RU" w:bidi="ar-SA"/>
-        </w:rPr>
-        <w:t xml:space="preserve"> равна 0), то для них рекурсивно вызывается метод </w:t>
-      </w:r>
-      <w:r>
-        <w:rPr>
-          <w:i/>
-          <w:lang w:val="en-US" w:eastAsia="ru-RU" w:bidi="ar-SA"/>
-        </w:rPr>
-        <w:t>getInternalPathLength</w:t>
-      </w:r>
-      <w:r>
-        <w:rPr>
-          <w:lang w:eastAsia="ru-RU" w:bidi="ar-SA"/>
-        </w:rPr>
-        <w:t>, возвращаемый результат присваивается переменным</w:t>
-      </w:r>
-      <w:r>
-        <w:rPr>
-          <w:rFonts w:hint="eastAsia"/>
-          <w:i/>
-          <w:lang w:eastAsia="ru-RU" w:bidi="ar-SA"/>
-        </w:rPr>
-        <w:t xml:space="preserve"> </w:t>
-      </w:r>
-      <w:r>
-        <w:rPr>
-          <w:rFonts w:hint="eastAsia"/>
-          <w:i/>
-          <w:lang w:val="en-US" w:eastAsia="ru-RU" w:bidi="ar-SA"/>
-        </w:rPr>
-        <w:t>ri</w:t>
-      </w:r>
-      <w:r>
-        <w:rPr>
-          <w:rFonts w:hint="eastAsia"/>
-          <w:i/>
-          <w:lang w:val="en-US" w:eastAsia="ru-RU" w:bidi="ar-SA"/>
-        </w:rPr>
-        <w:t>ght</w:t>
-      </w:r>
-      <w:r>
-        <w:rPr>
-          <w:i/>
-          <w:lang w:val="en-US" w:eastAsia="ru-RU" w:bidi="ar-SA"/>
-        </w:rPr>
-        <w:t>Length</w:t>
-      </w:r>
-      <w:r>
-        <w:rPr>
-          <w:i/>
-          <w:lang w:eastAsia="ru-RU" w:bidi="ar-SA"/>
-        </w:rPr>
-        <w:t xml:space="preserve"> </w:t>
-      </w:r>
-      <w:r>
-        <w:rPr>
-          <w:lang w:eastAsia="ru-RU" w:bidi="ar-SA"/>
-        </w:rPr>
-        <w:t xml:space="preserve">и </w:t>
-      </w:r>
-      <w:r>
-        <w:rPr>
-          <w:rFonts w:hint="eastAsia"/>
-          <w:i/>
-          <w:lang w:val="en-US" w:eastAsia="ru-RU" w:bidi="ar-SA"/>
-        </w:rPr>
-        <w:t>left</w:t>
-      </w:r>
-      <w:r>
-        <w:rPr>
-          <w:i/>
-          <w:lang w:val="en-US" w:eastAsia="ru-RU" w:bidi="ar-SA"/>
-        </w:rPr>
-        <w:t>Length</w:t>
-      </w:r>
-      <w:r>
-        <w:rPr>
-          <w:rFonts w:hint="eastAsia"/>
-          <w:i/>
-          <w:lang w:eastAsia="ru-RU" w:bidi="ar-SA"/>
-        </w:rPr>
-        <w:t xml:space="preserve"> </w:t>
-      </w:r>
-      <w:r>
-        <w:rPr>
-          <w:lang w:eastAsia="ru-RU" w:bidi="ar-SA"/>
-        </w:rPr>
-        <w:t xml:space="preserve">соответственно. </w:t>
-      </w:r>
-      <w:r>
-        <w:rPr>
-          <w:lang w:eastAsia="ru-RU" w:bidi="ar-SA"/>
-        </w:rPr>
-        <w:t xml:space="preserve">После чего метод возвращает сумму </w:t>
-      </w:r>
-      <w:r>
-        <w:rPr>
-          <w:rFonts w:hint="eastAsia"/>
-          <w:i/>
-          <w:lang w:val="en-US" w:eastAsia="ru-RU" w:bidi="ar-SA"/>
-        </w:rPr>
-        <w:t>ri</w:t>
-      </w:r>
-      <w:r>
-        <w:rPr>
-          <w:rFonts w:hint="eastAsia"/>
-          <w:i/>
-          <w:lang w:val="en-US" w:eastAsia="ru-RU" w:bidi="ar-SA"/>
-        </w:rPr>
-        <w:t>ght</w:t>
-      </w:r>
-      <w:r>
-        <w:rPr>
-          <w:i/>
-          <w:lang w:val="en-US" w:eastAsia="ru-RU" w:bidi="ar-SA"/>
-        </w:rPr>
-        <w:t>Length</w:t>
-      </w:r>
-      <w:r>
-        <w:rPr>
-          <w:i/>
-          <w:lang w:eastAsia="ru-RU" w:bidi="ar-SA"/>
-        </w:rPr>
-        <w:t>,</w:t>
-      </w:r>
-      <w:r>
-        <w:rPr>
-          <w:lang w:eastAsia="ru-RU" w:bidi="ar-SA"/>
-        </w:rPr>
-        <w:t xml:space="preserve"> </w:t>
-      </w:r>
-      <w:r>
-        <w:rPr>
-          <w:rFonts w:hint="eastAsia"/>
-          <w:i/>
-          <w:lang w:val="en-US" w:eastAsia="ru-RU" w:bidi="ar-SA"/>
-        </w:rPr>
-        <w:t>left</w:t>
-      </w:r>
-      <w:r>
-        <w:rPr>
-          <w:i/>
-          <w:lang w:val="en-US" w:eastAsia="ru-RU" w:bidi="ar-SA"/>
-        </w:rPr>
-        <w:t>Length</w:t>
-      </w:r>
-      <w:r>
-        <w:rPr>
-          <w:i/>
-          <w:lang w:eastAsia="ru-RU" w:bidi="ar-SA"/>
-        </w:rPr>
-        <w:t xml:space="preserve"> </w:t>
-      </w:r>
-      <w:r>
-        <w:rPr>
-          <w:lang w:eastAsia="ru-RU" w:bidi="ar-SA"/>
-        </w:rPr>
-        <w:t>и глубины</w:t>
-      </w:r>
-      <w:r>
-        <w:rPr>
-          <w:lang w:eastAsia="ru-RU" w:bidi="ar-SA"/>
-        </w:rPr>
-        <w:t xml:space="preserve"> </w:t>
-      </w:r>
-      <w:r>
-        <w:rPr>
-          <w:lang w:eastAsia="ru-RU" w:bidi="ar-SA"/>
-        </w:rPr>
-        <w:t>текущего</w:t>
-      </w:r>
-      <w:r>
-        <w:rPr>
-          <w:lang w:eastAsia="ru-RU" w:bidi="ar-SA"/>
-        </w:rPr>
-        <w:t xml:space="preserve"> узла</w:t>
-      </w:r>
-      <w:r>
-        <w:rPr>
-          <w:lang w:eastAsia="ru-RU" w:bidi="ar-SA"/>
-        </w:rPr>
-        <w:t xml:space="preserve"> (длину пути</w:t>
-      </w:r>
-      <w:r>
-        <w:rPr>
-          <w:lang w:eastAsia="ru-RU" w:bidi="ar-SA"/>
-        </w:rPr>
-        <w:t xml:space="preserve"> </w:t>
-      </w:r>
-      <w:r>
-        <w:rPr>
-          <w:lang w:eastAsia="ru-RU" w:bidi="ar-SA"/>
-        </w:rPr>
-        <w:t>от корня</w:t>
-      </w:r>
-      <w:r>
-        <w:rPr>
-          <w:lang w:eastAsia="ru-RU" w:bidi="ar-SA"/>
-        </w:rPr>
-        <w:t xml:space="preserve"> до текущего узла)</w:t>
-      </w:r>
-      <w:r>
-        <w:rPr>
-          <w:lang w:eastAsia="ru-RU" w:bidi="ar-SA"/>
-        </w:rPr>
-        <w:t>, тем самым получая значение длины внутреннего пути текущего бинарного дерева</w:t>
-      </w:r>
-      <w:r>
-        <w:rPr>
-          <w:lang w:eastAsia="ru-RU" w:bidi="ar-SA"/>
-        </w:rPr>
-        <w:t>.</w:t>
-      </w:r>
+        <w:rPr>
+          <w:lang w:eastAsia="ru-RU" w:bidi="ar-SA"/>
+        </w:rPr>
+      </w:pPr>
     </w:p>
     <w:p>
       <w:pPr>
@@ -10126,328 +9633,14 @@
         <w:rPr>
           <w:color w:val="000000"/>
           <w:szCs w:val="20"/>
-        </w:rPr>
-      </w:pPr>
-      <w:r>
-        <w:rPr>
-          <w:color w:val="000000"/>
-          <w:szCs w:val="20"/>
-          <w:lang w:val="en-US"/>
-        </w:rPr>
-        <w:t xml:space="preserve">    </w:t>
-      </w:r>
-      <w:proofErr w:type="gramStart"/>
-      <w:r>
-        <w:rPr>
-          <w:color w:val="000000"/>
-          <w:szCs w:val="20"/>
-          <w:lang w:val="en-US"/>
-        </w:rPr>
-        <w:t>time</w:t>
-      </w:r>
-      <w:r>
-        <w:rPr>
-          <w:color w:val="000000"/>
-          <w:szCs w:val="20"/>
-        </w:rPr>
-        <w:t>_</w:t>
-      </w:r>
-      <w:r>
-        <w:rPr>
-          <w:color w:val="000000"/>
-          <w:szCs w:val="20"/>
-          <w:lang w:val="en-US"/>
-        </w:rPr>
-        <w:t>t</w:t>
-      </w:r>
-      <w:proofErr w:type="gramEnd"/>
-      <w:r>
-        <w:rPr>
-          <w:color w:val="000000"/>
-          <w:szCs w:val="20"/>
-        </w:rPr>
-        <w:t xml:space="preserve"> </w:t>
-      </w:r>
-      <w:r>
-        <w:rPr>
-          <w:color w:val="000000"/>
-          <w:szCs w:val="20"/>
-          <w:lang w:val="en-US"/>
-        </w:rPr>
-        <w:t>timestamp</w:t>
-      </w:r>
-      <w:r>
-        <w:rPr>
-          <w:color w:val="000000"/>
-          <w:szCs w:val="20"/>
-        </w:rPr>
-        <w:t>; // Временная метка</w:t>
-      </w:r>
-    </w:p>
-    <w:p>
-      <w:pPr>
-        <w:pStyle w:val="a5"/>
-        <w:rPr>
-          <w:color w:val="000000"/>
-          <w:szCs w:val="20"/>
-        </w:rPr>
-      </w:pPr>
-      <w:r>
-        <w:rPr>
-          <w:color w:val="000000"/>
-          <w:szCs w:val="20"/>
-        </w:rPr>
-        <w:t xml:space="preserve">    </w:t>
-      </w:r>
-      <w:proofErr w:type="gramStart"/>
-      <w:r>
-        <w:rPr>
-          <w:color w:val="000000"/>
-          <w:szCs w:val="20"/>
-          <w:lang w:val="en-US"/>
-        </w:rPr>
-        <w:t>tm</w:t>
-      </w:r>
-      <w:proofErr w:type="gramEnd"/>
-      <w:r>
-        <w:rPr>
-          <w:color w:val="000000"/>
-          <w:szCs w:val="20"/>
-        </w:rPr>
-        <w:t xml:space="preserve"> </w:t>
-      </w:r>
-      <w:proofErr w:type="spellStart"/>
-      <w:r>
-        <w:rPr>
-          <w:color w:val="000000"/>
-          <w:szCs w:val="20"/>
-          <w:lang w:val="en-US"/>
-        </w:rPr>
-        <w:t>timeinfo</w:t>
-      </w:r>
-      <w:proofErr w:type="spellEnd"/>
-      <w:r>
-        <w:rPr>
-          <w:color w:val="000000"/>
-          <w:szCs w:val="20"/>
-        </w:rPr>
-        <w:t>;      // Структура с информацией о времени</w:t>
-      </w:r>
-    </w:p>
-    <w:p>
-      <w:pPr>
-        <w:pStyle w:val="a5"/>
-        <w:rPr>
-          <w:color w:val="000000"/>
-          <w:szCs w:val="20"/>
-        </w:rPr>
-      </w:pPr>
-      <w:r>
-        <w:rPr>
-          <w:color w:val="000000"/>
-          <w:szCs w:val="20"/>
-        </w:rPr>
-        <w:t xml:space="preserve">    </w:t>
-      </w:r>
-      <w:proofErr w:type="gramStart"/>
-      <w:r>
-        <w:rPr>
-          <w:color w:val="000000"/>
-          <w:szCs w:val="20"/>
-          <w:lang w:val="en-US"/>
-        </w:rPr>
-        <w:t>char</w:t>
-      </w:r>
-      <w:proofErr w:type="gramEnd"/>
-      <w:r>
-        <w:rPr>
-          <w:color w:val="000000"/>
-          <w:szCs w:val="20"/>
-        </w:rPr>
-        <w:t xml:space="preserve"> </w:t>
-      </w:r>
-      <w:r>
-        <w:rPr>
-          <w:color w:val="000000"/>
-          <w:szCs w:val="20"/>
-          <w:lang w:val="en-US"/>
-        </w:rPr>
-        <w:t>buffer</w:t>
-      </w:r>
-      <w:r>
-        <w:rPr>
-          <w:color w:val="000000"/>
-          <w:szCs w:val="20"/>
-        </w:rPr>
-        <w:t>[80] = { '\0' };</w:t>
-      </w:r>
-    </w:p>
-    <w:p>
-      <w:pPr>
-        <w:pStyle w:val="a5"/>
-        <w:rPr>
-          <w:color w:val="000000"/>
-          <w:szCs w:val="20"/>
-        </w:rPr>
-      </w:pPr>
-    </w:p>
-    <w:p>
-      <w:pPr>
-        <w:pStyle w:val="a5"/>
-        <w:rPr>
-          <w:color w:val="000000"/>
-          <w:szCs w:val="20"/>
-        </w:rPr>
-      </w:pPr>
-      <w:r>
-        <w:rPr>
-          <w:color w:val="000000"/>
-          <w:szCs w:val="20"/>
-        </w:rPr>
-        <w:t xml:space="preserve">    </w:t>
-      </w:r>
-      <w:proofErr w:type="gramStart"/>
-      <w:r>
-        <w:rPr>
-          <w:color w:val="000000"/>
-          <w:szCs w:val="20"/>
-          <w:lang w:val="en-US"/>
-        </w:rPr>
-        <w:t>time</w:t>
-      </w:r>
-      <w:r>
-        <w:rPr>
-          <w:color w:val="000000"/>
-          <w:szCs w:val="20"/>
-        </w:rPr>
-        <w:t>(</w:t>
-      </w:r>
-      <w:proofErr w:type="gramEnd"/>
-      <w:r>
-        <w:rPr>
-          <w:color w:val="000000"/>
-          <w:szCs w:val="20"/>
-        </w:rPr>
-        <w:t>&amp;</w:t>
-      </w:r>
-      <w:r>
-        <w:rPr>
-          <w:color w:val="000000"/>
-          <w:szCs w:val="20"/>
-          <w:lang w:val="en-US"/>
-        </w:rPr>
-        <w:t>timestamp</w:t>
-      </w:r>
-      <w:r>
-        <w:rPr>
-          <w:color w:val="000000"/>
-          <w:szCs w:val="20"/>
-        </w:rPr>
-        <w:t>); // Получение временной метки</w:t>
-      </w:r>
-    </w:p>
-    <w:p>
-      <w:pPr>
-        <w:pStyle w:val="a5"/>
-        <w:rPr>
-          <w:color w:val="000000"/>
-          <w:szCs w:val="20"/>
-        </w:rPr>
-      </w:pPr>
-      <w:r>
-        <w:rPr>
-          <w:color w:val="000000"/>
-          <w:szCs w:val="20"/>
-        </w:rPr>
-        <w:t xml:space="preserve">    </w:t>
-      </w:r>
-      <w:proofErr w:type="spellStart"/>
-      <w:r>
-        <w:rPr>
-          <w:color w:val="000000"/>
-          <w:szCs w:val="20"/>
-          <w:lang w:val="en-US"/>
-        </w:rPr>
-        <w:t>localtime</w:t>
-      </w:r>
-      <w:proofErr w:type="spellEnd"/>
-      <w:r>
-        <w:rPr>
-          <w:color w:val="000000"/>
-          <w:szCs w:val="20"/>
-        </w:rPr>
-        <w:t>_</w:t>
-      </w:r>
-      <w:proofErr w:type="gramStart"/>
-      <w:r>
-        <w:rPr>
-          <w:color w:val="000000"/>
-          <w:szCs w:val="20"/>
-          <w:lang w:val="en-US"/>
-        </w:rPr>
-        <w:t>s</w:t>
-      </w:r>
-      <w:r>
-        <w:rPr>
-          <w:color w:val="000000"/>
-          <w:szCs w:val="20"/>
-        </w:rPr>
-        <w:t>(</w:t>
-      </w:r>
-      <w:proofErr w:type="gramEnd"/>
-      <w:r>
-        <w:rPr>
-          <w:color w:val="000000"/>
-          <w:szCs w:val="20"/>
-        </w:rPr>
-        <w:t>&amp;</w:t>
-      </w:r>
-      <w:proofErr w:type="spellStart"/>
-      <w:r>
-        <w:rPr>
-          <w:color w:val="000000"/>
-          <w:szCs w:val="20"/>
-          <w:lang w:val="en-US"/>
-        </w:rPr>
-        <w:t>timeinfo</w:t>
-      </w:r>
-      <w:proofErr w:type="spellEnd"/>
-      <w:r>
-        <w:rPr>
-          <w:color w:val="000000"/>
-          <w:szCs w:val="20"/>
-        </w:rPr>
-        <w:t>, &amp;</w:t>
-      </w:r>
-      <w:r>
-        <w:rPr>
-          <w:color w:val="000000"/>
-          <w:szCs w:val="20"/>
-          <w:lang w:val="en-US"/>
-        </w:rPr>
-        <w:t>timestamp</w:t>
-      </w:r>
-      <w:r>
-        <w:rPr>
-          <w:color w:val="000000"/>
-          <w:szCs w:val="20"/>
-        </w:rPr>
-        <w:t>); // Получение информации о времени</w:t>
-      </w:r>
-    </w:p>
-    <w:p>
-      <w:pPr>
-        <w:pStyle w:val="a5"/>
-        <w:rPr>
-          <w:color w:val="000000"/>
-          <w:szCs w:val="20"/>
-          <w:lang w:val="en-US"/>
-        </w:rPr>
-      </w:pPr>
-      <w:r>
-        <w:rPr>
-          <w:color w:val="000000"/>
-          <w:szCs w:val="20"/>
+          <w:lang w:val="en-US"/>
+        </w:rPr>
+      </w:pPr>
+      <w:r>
+        <w:rPr>
+          <w:color w:val="000000"/>
+          <w:szCs w:val="20"/>
+          <w:lang w:val="en-US"/>
         </w:rPr>
         <w:t xml:space="preserve">    </w:t>
       </w:r>
@@ -10459,194 +9652,13 @@
           <w:szCs w:val="20"/>
           <w:lang w:val="en-US"/>
         </w:rPr>
-        <w:t>strftime</w:t>
-      </w:r>
-      <w:proofErr w:type="spellEnd"/>
-      <w:r>
-        <w:rPr>
-          <w:color w:val="000000"/>
-          <w:szCs w:val="20"/>
-          <w:lang w:val="en-US"/>
-        </w:rPr>
-        <w:t>(</w:t>
-      </w:r>
-      <w:proofErr w:type="gramEnd"/>
-      <w:r>
-        <w:rPr>
-          <w:color w:val="000000"/>
-          <w:szCs w:val="20"/>
-          <w:lang w:val="en-US"/>
-        </w:rPr>
-        <w:t>buffer, sizeof(buffer), "%d-%m-%</w:t>
-      </w:r>
-      <w:proofErr w:type="spellStart"/>
-      <w:r>
-        <w:rPr>
-          <w:color w:val="000000"/>
-          <w:szCs w:val="20"/>
-          <w:lang w:val="en-US"/>
-        </w:rPr>
-        <w:t>y_%H</w:t>
-      </w:r>
-      <w:proofErr w:type="spellEnd"/>
-      <w:r>
-        <w:rPr>
-          <w:color w:val="000000"/>
-          <w:szCs w:val="20"/>
-          <w:lang w:val="en-US"/>
-        </w:rPr>
-        <w:t>-%M-%S", &amp;</w:t>
-      </w:r>
-      <w:proofErr w:type="spellStart"/>
-      <w:r>
-        <w:rPr>
-          <w:color w:val="000000"/>
-          <w:szCs w:val="20"/>
-          <w:lang w:val="en-US"/>
-        </w:rPr>
-        <w:t>timeinfo</w:t>
-      </w:r>
-      <w:proofErr w:type="spellEnd"/>
-      <w:r>
-        <w:rPr>
-          <w:color w:val="000000"/>
-          <w:szCs w:val="20"/>
-          <w:lang w:val="en-US"/>
-        </w:rPr>
-        <w:t>);</w:t>
-      </w:r>
-    </w:p>
-    <w:p>
-      <w:pPr>
-        <w:pStyle w:val="a5"/>
-        <w:rPr>
-          <w:color w:val="000000"/>
-          <w:szCs w:val="20"/>
-          <w:lang w:val="en-US"/>
-        </w:rPr>
-      </w:pPr>
-    </w:p>
-    <w:p>
-      <w:pPr>
-        <w:pStyle w:val="a5"/>
-        <w:rPr>
-          <w:color w:val="000000"/>
-          <w:szCs w:val="20"/>
-          <w:lang w:val="en-US"/>
-        </w:rPr>
-      </w:pPr>
-      <w:r>
-        <w:rPr>
-          <w:color w:val="000000"/>
-          <w:szCs w:val="20"/>
-          <w:lang w:val="en-US"/>
-        </w:rPr>
-        <w:t xml:space="preserve">    </w:t>
-      </w:r>
-      <w:proofErr w:type="gramStart"/>
-      <w:r>
-        <w:rPr>
-          <w:color w:val="000000"/>
-          <w:szCs w:val="20"/>
-          <w:lang w:val="en-US"/>
-        </w:rPr>
-        <w:t>return</w:t>
-      </w:r>
-      <w:proofErr w:type="gramEnd"/>
-      <w:r>
-        <w:rPr>
-          <w:color w:val="000000"/>
-          <w:szCs w:val="20"/>
-          <w:lang w:val="en-US"/>
-        </w:rPr>
-        <w:t xml:space="preserve"> std::string(buffer);</w:t>
-      </w:r>
-    </w:p>
-    <w:p>
-      <w:pPr>
-        <w:pStyle w:val="a5"/>
-        <w:rPr>
-          <w:color w:val="000000"/>
-          <w:szCs w:val="20"/>
-          <w:lang w:val="en-US"/>
-        </w:rPr>
-      </w:pPr>
-      <w:r>
-        <w:rPr>
-          <w:color w:val="000000"/>
-          <w:szCs w:val="20"/>
-          <w:lang w:val="en-US"/>
-        </w:rPr>
-        <w:t>}</w:t>
-      </w:r>
-    </w:p>
-    <w:p>
-      <w:pPr>
-        <w:pStyle w:val="a5"/>
-        <w:rPr>
-          <w:color w:val="000000"/>
-          <w:szCs w:val="20"/>
-          <w:lang w:val="en-US"/>
-        </w:rPr>
-      </w:pPr>
-    </w:p>
-    <w:p>
-      <w:pPr>
-        <w:pStyle w:val="a5"/>
-        <w:rPr>
-          <w:color w:val="000000"/>
-          <w:szCs w:val="20"/>
-          <w:lang w:val="en-US"/>
-        </w:rPr>
-      </w:pPr>
-      <w:proofErr w:type="gramStart"/>
-      <w:r>
-        <w:rPr>
-          <w:color w:val="000000"/>
-          <w:szCs w:val="20"/>
-          <w:lang w:val="en-US"/>
-        </w:rPr>
-        <w:t>void</w:t>
-      </w:r>
-      <w:proofErr w:type="gramEnd"/>
-      <w:r>
-        <w:rPr>
-          <w:color w:val="000000"/>
-          <w:szCs w:val="20"/>
-          <w:lang w:val="en-US"/>
-        </w:rPr>
-        <w:t xml:space="preserve"> test(const std::string&amp; path) {</w:t>
-      </w:r>
-    </w:p>
-    <w:p>
-      <w:pPr>
-        <w:pStyle w:val="a5"/>
-        <w:rPr>
-          <w:color w:val="000000"/>
-          <w:szCs w:val="20"/>
-        </w:rPr>
-      </w:pPr>
-      <w:r>
-        <w:rPr>
-          <w:color w:val="000000"/>
-          <w:szCs w:val="20"/>
-          <w:lang w:val="en-US"/>
-        </w:rPr>
-        <w:t xml:space="preserve">    </w:t>
-      </w:r>
-      <w:proofErr w:type="gramStart"/>
-      <w:r>
-        <w:rPr>
-          <w:color w:val="000000"/>
-          <w:szCs w:val="20"/>
-          <w:lang w:val="en-US"/>
-        </w:rPr>
-        <w:t>size</w:t>
-      </w:r>
-      <w:r>
-        <w:rPr>
-          <w:color w:val="000000"/>
-          <w:szCs w:val="20"/>
+        <w:t>time</w:t>
+      </w:r>
+      <w:r>
+        <w:rPr>
+          <w:color w:val="000000"/>
+          <w:szCs w:val="20"/>
+          <w:lang w:val="en-US"/>
         </w:rPr>
         <w:t>_</w:t>
       </w:r>
@@ -10657,153 +9669,6 @@
           <w:lang w:val="en-US"/>
         </w:rPr>
         <w:t>t</w:t>
-      </w:r>
-      <w:proofErr w:type="gramEnd"/>
-      <w:r>
-        <w:rPr>
-          <w:color w:val="000000"/>
-          <w:szCs w:val="20"/>
-        </w:rPr>
-        <w:t xml:space="preserve"> </w:t>
-      </w:r>
-      <w:proofErr w:type="spellStart"/>
-      <w:r>
-        <w:rPr>
-          <w:color w:val="000000"/>
-          <w:szCs w:val="20"/>
-          <w:lang w:val="en-US"/>
-        </w:rPr>
-        <w:t>testCount</w:t>
-      </w:r>
-      <w:proofErr w:type="spellEnd"/>
-      <w:r>
-        <w:rPr>
-          <w:color w:val="000000"/>
-          <w:szCs w:val="20"/>
-        </w:rPr>
-        <w:t xml:space="preserve"> = 0; // Общее количество тестов</w:t>
-      </w:r>
-    </w:p>
-    <w:p>
-      <w:pPr>
-        <w:pStyle w:val="a5"/>
-        <w:rPr>
-          <w:color w:val="000000"/>
-          <w:szCs w:val="20"/>
-        </w:rPr>
-      </w:pPr>
-      <w:r>
-        <w:rPr>
-          <w:color w:val="000000"/>
-          <w:szCs w:val="20"/>
-        </w:rPr>
-        <w:t xml:space="preserve">    </w:t>
-      </w:r>
-      <w:proofErr w:type="gramStart"/>
-      <w:r>
-        <w:rPr>
-          <w:color w:val="000000"/>
-          <w:szCs w:val="20"/>
-          <w:lang w:val="en-US"/>
-        </w:rPr>
-        <w:t>size</w:t>
-      </w:r>
-      <w:r>
-        <w:rPr>
-          <w:color w:val="000000"/>
-          <w:szCs w:val="20"/>
-        </w:rPr>
-        <w:t>_</w:t>
-      </w:r>
-      <w:r>
-        <w:rPr>
-          <w:color w:val="000000"/>
-          <w:szCs w:val="20"/>
-          <w:lang w:val="en-US"/>
-        </w:rPr>
-        <w:t>t</w:t>
-      </w:r>
-      <w:proofErr w:type="gramEnd"/>
-      <w:r>
-        <w:rPr>
-          <w:color w:val="000000"/>
-          <w:szCs w:val="20"/>
-        </w:rPr>
-        <w:t xml:space="preserve"> </w:t>
-      </w:r>
-      <w:proofErr w:type="spellStart"/>
-      <w:r>
-        <w:rPr>
-          <w:color w:val="000000"/>
-          <w:szCs w:val="20"/>
-          <w:lang w:val="en-US"/>
-        </w:rPr>
-        <w:t>successTestCount</w:t>
-      </w:r>
-      <w:proofErr w:type="spellEnd"/>
-      <w:r>
-        <w:rPr>
-          <w:color w:val="000000"/>
-          <w:szCs w:val="20"/>
-        </w:rPr>
-        <w:t xml:space="preserve"> = 0; // </w:t>
-      </w:r>
-      <w:proofErr w:type="spellStart"/>
-      <w:r>
-        <w:rPr>
-          <w:color w:val="000000"/>
-          <w:szCs w:val="20"/>
-        </w:rPr>
-        <w:t>Колчество</w:t>
-      </w:r>
-      <w:proofErr w:type="spellEnd"/>
-      <w:r>
-        <w:rPr>
-          <w:color w:val="000000"/>
-          <w:szCs w:val="20"/>
-        </w:rPr>
-        <w:t xml:space="preserve"> успешных тестов</w:t>
-      </w:r>
-    </w:p>
-    <w:p>
-      <w:pPr>
-        <w:pStyle w:val="a5"/>
-        <w:rPr>
-          <w:color w:val="000000"/>
-          <w:szCs w:val="20"/>
-        </w:rPr>
-      </w:pPr>
-      <w:r>
-        <w:rPr>
-          <w:color w:val="000000"/>
-          <w:szCs w:val="20"/>
-        </w:rPr>
-        <w:t xml:space="preserve">    </w:t>
-      </w:r>
-      <w:proofErr w:type="gramStart"/>
-      <w:r>
-        <w:rPr>
-          <w:color w:val="000000"/>
-          <w:szCs w:val="20"/>
-          <w:lang w:val="en-US"/>
-        </w:rPr>
-        <w:t>std</w:t>
-      </w:r>
-      <w:r>
-        <w:rPr>
-          <w:color w:val="000000"/>
-          <w:szCs w:val="20"/>
-        </w:rPr>
-        <w:t>::</w:t>
-      </w:r>
-      <w:proofErr w:type="spellStart"/>
-      <w:r>
-        <w:rPr>
-          <w:color w:val="000000"/>
-          <w:szCs w:val="20"/>
-          <w:lang w:val="en-US"/>
-        </w:rPr>
-        <w:t>ifstream</w:t>
       </w:r>
       <w:proofErr w:type="spellEnd"/>
       <w:proofErr w:type="gramEnd"/>
@@ -10811,6 +9676,7 @@
         <w:rPr>
           <w:color w:val="000000"/>
           <w:szCs w:val="20"/>
+          <w:lang w:val="en-US"/>
         </w:rPr>
         <w:t xml:space="preserve"> </w:t>
       </w:r>
@@ -10820,7 +9686,170 @@
           <w:szCs w:val="20"/>
           <w:lang w:val="en-US"/>
         </w:rPr>
-        <w:t>file</w:t>
+        <w:t>timestamp</w:t>
+      </w:r>
+      <w:r>
+        <w:rPr>
+          <w:color w:val="000000"/>
+          <w:szCs w:val="20"/>
+          <w:lang w:val="en-US"/>
+        </w:rPr>
+        <w:t xml:space="preserve">; // </w:t>
+      </w:r>
+      <w:r>
+        <w:rPr>
+          <w:color w:val="000000"/>
+          <w:szCs w:val="20"/>
+        </w:rPr>
+        <w:t>Временная</w:t>
+      </w:r>
+      <w:r>
+        <w:rPr>
+          <w:color w:val="000000"/>
+          <w:szCs w:val="20"/>
+          <w:lang w:val="en-US"/>
+        </w:rPr>
+        <w:t xml:space="preserve"> </w:t>
+      </w:r>
+      <w:r>
+        <w:rPr>
+          <w:color w:val="000000"/>
+          <w:szCs w:val="20"/>
+        </w:rPr>
+        <w:t>метка</w:t>
+      </w:r>
+    </w:p>
+    <w:p>
+      <w:pPr>
+        <w:pStyle w:val="a5"/>
+        <w:rPr>
+          <w:color w:val="000000"/>
+          <w:szCs w:val="20"/>
+        </w:rPr>
+      </w:pPr>
+      <w:r>
+        <w:rPr>
+          <w:color w:val="000000"/>
+          <w:szCs w:val="20"/>
+          <w:lang w:val="en-US"/>
+        </w:rPr>
+        <w:t xml:space="preserve">    </w:t>
+      </w:r>
+      <w:proofErr w:type="gramStart"/>
+      <w:r>
+        <w:rPr>
+          <w:color w:val="000000"/>
+          <w:szCs w:val="20"/>
+          <w:lang w:val="en-US"/>
+        </w:rPr>
+        <w:t>tm</w:t>
+      </w:r>
+      <w:proofErr w:type="gramEnd"/>
+      <w:r>
+        <w:rPr>
+          <w:color w:val="000000"/>
+          <w:szCs w:val="20"/>
+        </w:rPr>
+        <w:t xml:space="preserve"> </w:t>
+      </w:r>
+      <w:proofErr w:type="spellStart"/>
+      <w:r>
+        <w:rPr>
+          <w:color w:val="000000"/>
+          <w:szCs w:val="20"/>
+          <w:lang w:val="en-US"/>
+        </w:rPr>
+        <w:t>timeinfo</w:t>
+      </w:r>
+      <w:proofErr w:type="spellEnd"/>
+      <w:r>
+        <w:rPr>
+          <w:color w:val="000000"/>
+          <w:szCs w:val="20"/>
+        </w:rPr>
+        <w:t>;      // Структура с информацией о времени</w:t>
+      </w:r>
+    </w:p>
+    <w:p>
+      <w:pPr>
+        <w:pStyle w:val="a5"/>
+        <w:rPr>
+          <w:color w:val="000000"/>
+          <w:szCs w:val="20"/>
+        </w:rPr>
+      </w:pPr>
+      <w:r>
+        <w:rPr>
+          <w:color w:val="000000"/>
+          <w:szCs w:val="20"/>
+        </w:rPr>
+        <w:t xml:space="preserve">    </w:t>
+      </w:r>
+      <w:proofErr w:type="gramStart"/>
+      <w:r>
+        <w:rPr>
+          <w:color w:val="000000"/>
+          <w:szCs w:val="20"/>
+          <w:lang w:val="en-US"/>
+        </w:rPr>
+        <w:t>char</w:t>
+      </w:r>
+      <w:proofErr w:type="gramEnd"/>
+      <w:r>
+        <w:rPr>
+          <w:color w:val="000000"/>
+          <w:szCs w:val="20"/>
+        </w:rPr>
+        <w:t xml:space="preserve"> </w:t>
+      </w:r>
+      <w:r>
+        <w:rPr>
+          <w:color w:val="000000"/>
+          <w:szCs w:val="20"/>
+          <w:lang w:val="en-US"/>
+        </w:rPr>
+        <w:t>buffer</w:t>
+      </w:r>
+      <w:r>
+        <w:rPr>
+          <w:color w:val="000000"/>
+          <w:szCs w:val="20"/>
+        </w:rPr>
+        <w:t>[80] = { '\0' };</w:t>
+      </w:r>
+    </w:p>
+    <w:p>
+      <w:pPr>
+        <w:pStyle w:val="a5"/>
+        <w:rPr>
+          <w:color w:val="000000"/>
+          <w:szCs w:val="20"/>
+        </w:rPr>
+      </w:pPr>
+    </w:p>
+    <w:p>
+      <w:pPr>
+        <w:pStyle w:val="a5"/>
+        <w:rPr>
+          <w:color w:val="000000"/>
+          <w:szCs w:val="20"/>
+        </w:rPr>
+      </w:pPr>
+      <w:r>
+        <w:rPr>
+          <w:color w:val="000000"/>
+          <w:szCs w:val="20"/>
+        </w:rPr>
+        <w:t xml:space="preserve">    </w:t>
+      </w:r>
+      <w:proofErr w:type="gramStart"/>
+      <w:r>
+        <w:rPr>
+          <w:color w:val="000000"/>
+          <w:szCs w:val="20"/>
+          <w:lang w:val="en-US"/>
+        </w:rPr>
+        <w:t>time</w:t>
       </w:r>
       <w:r>
         <w:rPr>
@@ -10829,54 +9858,36 @@
         </w:rPr>
         <w:t>(</w:t>
       </w:r>
-      <w:r>
-        <w:rPr>
-          <w:color w:val="000000"/>
-          <w:szCs w:val="20"/>
-          <w:lang w:val="en-US"/>
-        </w:rPr>
-        <w:t>path</w:t>
-      </w:r>
-      <w:r>
-        <w:rPr>
-          <w:color w:val="000000"/>
-          <w:szCs w:val="20"/>
-        </w:rPr>
-        <w:t>);</w:t>
-      </w:r>
-    </w:p>
-    <w:p>
-      <w:pPr>
-        <w:pStyle w:val="a5"/>
-        <w:rPr>
-          <w:color w:val="000000"/>
-          <w:szCs w:val="20"/>
-        </w:rPr>
-      </w:pPr>
-    </w:p>
-    <w:p>
-      <w:pPr>
-        <w:pStyle w:val="a5"/>
-        <w:rPr>
-          <w:color w:val="000000"/>
-          <w:szCs w:val="20"/>
-        </w:rPr>
-      </w:pPr>
-      <w:r>
-        <w:rPr>
-          <w:color w:val="000000"/>
-          <w:szCs w:val="20"/>
-        </w:rPr>
-        <w:t xml:space="preserve">    // Проверка на то, что файл был открыт</w:t>
-      </w:r>
-    </w:p>
-    <w:p>
-      <w:pPr>
-        <w:pStyle w:val="a5"/>
-        <w:rPr>
-          <w:color w:val="000000"/>
-          <w:szCs w:val="20"/>
-          <w:lang w:val="en-US"/>
+      <w:proofErr w:type="gramEnd"/>
+      <w:r>
+        <w:rPr>
+          <w:color w:val="000000"/>
+          <w:szCs w:val="20"/>
+        </w:rPr>
+        <w:t>&amp;</w:t>
+      </w:r>
+      <w:r>
+        <w:rPr>
+          <w:color w:val="000000"/>
+          <w:szCs w:val="20"/>
+          <w:lang w:val="en-US"/>
+        </w:rPr>
+        <w:t>timestamp</w:t>
+      </w:r>
+      <w:r>
+        <w:rPr>
+          <w:color w:val="000000"/>
+          <w:szCs w:val="20"/>
+        </w:rPr>
+        <w:t>); // Получение временной метки</w:t>
+      </w:r>
+    </w:p>
+    <w:p>
+      <w:pPr>
+        <w:pStyle w:val="a5"/>
+        <w:rPr>
+          <w:color w:val="000000"/>
+          <w:szCs w:val="20"/>
         </w:rPr>
       </w:pPr>
       <w:r>
@@ -10886,6 +9897,23 @@
         </w:rPr>
         <w:t xml:space="preserve">    </w:t>
       </w:r>
+      <w:proofErr w:type="spellStart"/>
+      <w:r>
+        <w:rPr>
+          <w:color w:val="000000"/>
+          <w:szCs w:val="20"/>
+          <w:lang w:val="en-US"/>
+        </w:rPr>
+        <w:t>localtime</w:t>
+      </w:r>
+      <w:proofErr w:type="spellEnd"/>
+      <w:r>
+        <w:rPr>
+          <w:color w:val="000000"/>
+          <w:szCs w:val="20"/>
+        </w:rPr>
+        <w:t>_</w:t>
+      </w:r>
       <w:proofErr w:type="gramStart"/>
       <w:r>
         <w:rPr>
@@ -10893,16 +9921,22 @@
           <w:szCs w:val="20"/>
           <w:lang w:val="en-US"/>
         </w:rPr>
-        <w:t>if</w:t>
+        <w:t>s</w:t>
+      </w:r>
+      <w:r>
+        <w:rPr>
+          <w:color w:val="000000"/>
+          <w:szCs w:val="20"/>
+        </w:rPr>
+        <w:t>(</w:t>
       </w:r>
       <w:proofErr w:type="gramEnd"/>
       <w:r>
         <w:rPr>
           <w:color w:val="000000"/>
           <w:szCs w:val="20"/>
-          <w:lang w:val="en-US"/>
-        </w:rPr>
-        <w:t xml:space="preserve"> (!</w:t>
+        </w:rPr>
+        <w:t>&amp;</w:t>
       </w:r>
       <w:proofErr w:type="spellStart"/>
       <w:r>
@@ -10911,287 +9945,47 @@
           <w:szCs w:val="20"/>
           <w:lang w:val="en-US"/>
         </w:rPr>
-        <w:t>file.is_open</w:t>
+        <w:t>timeinfo</w:t>
       </w:r>
       <w:proofErr w:type="spellEnd"/>
       <w:r>
         <w:rPr>
           <w:color w:val="000000"/>
           <w:szCs w:val="20"/>
-          <w:lang w:val="en-US"/>
-        </w:rPr>
-        <w:t>()) {</w:t>
-      </w:r>
-    </w:p>
-    <w:p>
-      <w:pPr>
-        <w:pStyle w:val="a5"/>
-        <w:rPr>
-          <w:color w:val="000000"/>
-          <w:szCs w:val="20"/>
-          <w:lang w:val="en-US"/>
-        </w:rPr>
-      </w:pPr>
-      <w:r>
-        <w:rPr>
-          <w:color w:val="000000"/>
-          <w:szCs w:val="20"/>
-          <w:lang w:val="en-US"/>
-        </w:rPr>
-        <w:t xml:space="preserve">        Logger::</w:t>
-      </w:r>
-      <w:proofErr w:type="gramStart"/>
-      <w:r>
-        <w:rPr>
-          <w:color w:val="000000"/>
-          <w:szCs w:val="20"/>
-          <w:lang w:val="en-US"/>
-        </w:rPr>
-        <w:t>log(</w:t>
-      </w:r>
-      <w:proofErr w:type="gramEnd"/>
-      <w:r>
-        <w:rPr>
-          <w:color w:val="000000"/>
-          <w:szCs w:val="20"/>
-          <w:lang w:val="en-US"/>
-        </w:rPr>
-        <w:t>"Cannot open file: " + path + "\n");</w:t>
-      </w:r>
-    </w:p>
-    <w:p>
-      <w:pPr>
-        <w:pStyle w:val="a5"/>
-        <w:rPr>
-          <w:color w:val="000000"/>
-          <w:szCs w:val="20"/>
-          <w:lang w:val="en-US"/>
-        </w:rPr>
-      </w:pPr>
-      <w:r>
-        <w:rPr>
-          <w:color w:val="000000"/>
-          <w:szCs w:val="20"/>
-          <w:lang w:val="en-US"/>
-        </w:rPr>
-        <w:t xml:space="preserve">        </w:t>
-      </w:r>
-      <w:proofErr w:type="gramStart"/>
-      <w:r>
-        <w:rPr>
-          <w:color w:val="000000"/>
-          <w:szCs w:val="20"/>
-          <w:lang w:val="en-US"/>
-        </w:rPr>
-        <w:t>return</w:t>
-      </w:r>
-      <w:proofErr w:type="gramEnd"/>
-      <w:r>
-        <w:rPr>
-          <w:color w:val="000000"/>
-          <w:szCs w:val="20"/>
-          <w:lang w:val="en-US"/>
-        </w:rPr>
-        <w:t>;</w:t>
-      </w:r>
-    </w:p>
-    <w:p>
-      <w:pPr>
-        <w:pStyle w:val="a5"/>
-        <w:rPr>
-          <w:color w:val="000000"/>
-          <w:szCs w:val="20"/>
-          <w:lang w:val="en-US"/>
-        </w:rPr>
-      </w:pPr>
-      <w:r>
-        <w:rPr>
-          <w:color w:val="000000"/>
-          <w:szCs w:val="20"/>
-          <w:lang w:val="en-US"/>
-        </w:rPr>
-        <w:t xml:space="preserve">    }</w:t>
-      </w:r>
-    </w:p>
-    <w:p>
-      <w:pPr>
-        <w:pStyle w:val="a5"/>
-        <w:rPr>
-          <w:color w:val="000000"/>
-          <w:szCs w:val="20"/>
-          <w:lang w:val="en-US"/>
-        </w:rPr>
-      </w:pPr>
-    </w:p>
-    <w:p>
-      <w:pPr>
-        <w:pStyle w:val="a5"/>
-        <w:rPr>
-          <w:color w:val="000000"/>
-          <w:szCs w:val="20"/>
-          <w:lang w:val="en-US"/>
-        </w:rPr>
-      </w:pPr>
-      <w:r>
-        <w:rPr>
-          <w:color w:val="000000"/>
-          <w:szCs w:val="20"/>
-          <w:lang w:val="en-US"/>
-        </w:rPr>
-        <w:t xml:space="preserve">    Logger::</w:t>
-      </w:r>
-      <w:proofErr w:type="gramStart"/>
-      <w:r>
-        <w:rPr>
-          <w:color w:val="000000"/>
-          <w:szCs w:val="20"/>
-          <w:lang w:val="en-US"/>
-        </w:rPr>
-        <w:t>log(</w:t>
-      </w:r>
-      <w:proofErr w:type="gramEnd"/>
-      <w:r>
-        <w:rPr>
-          <w:color w:val="000000"/>
-          <w:szCs w:val="20"/>
-          <w:lang w:val="en-US"/>
-        </w:rPr>
-        <w:t>"File with tests: " + path + "\n");</w:t>
-      </w:r>
-    </w:p>
-    <w:p>
-      <w:pPr>
-        <w:pStyle w:val="a5"/>
-        <w:rPr>
-          <w:color w:val="000000"/>
-          <w:szCs w:val="20"/>
-          <w:lang w:val="en-US"/>
-        </w:rPr>
-      </w:pPr>
-    </w:p>
-    <w:p>
-      <w:pPr>
-        <w:pStyle w:val="a5"/>
-        <w:rPr>
-          <w:color w:val="000000"/>
-          <w:szCs w:val="20"/>
-        </w:rPr>
-      </w:pPr>
-      <w:r>
-        <w:rPr>
-          <w:color w:val="000000"/>
-          <w:szCs w:val="20"/>
-          <w:lang w:val="en-US"/>
+        </w:rPr>
+        <w:t>, &amp;</w:t>
+      </w:r>
+      <w:r>
+        <w:rPr>
+          <w:color w:val="000000"/>
+          <w:szCs w:val="20"/>
+          <w:lang w:val="en-US"/>
+        </w:rPr>
+        <w:t>timestamp</w:t>
+      </w:r>
+      <w:r>
+        <w:rPr>
+          <w:color w:val="000000"/>
+          <w:szCs w:val="20"/>
+        </w:rPr>
+        <w:t>); // Получение информации о времени</w:t>
+      </w:r>
+    </w:p>
+    <w:p>
+      <w:pPr>
+        <w:pStyle w:val="a5"/>
+        <w:rPr>
+          <w:color w:val="000000"/>
+          <w:szCs w:val="20"/>
+          <w:lang w:val="en-US"/>
+        </w:rPr>
+      </w:pPr>
+      <w:r>
+        <w:rPr>
+          <w:color w:val="000000"/>
+          <w:szCs w:val="20"/>
         </w:rPr>
         <w:t xml:space="preserve">    </w:t>
-      </w:r>
-      <w:proofErr w:type="gramStart"/>
-      <w:r>
-        <w:rPr>
-          <w:color w:val="000000"/>
-          <w:szCs w:val="20"/>
-          <w:lang w:val="en-US"/>
-        </w:rPr>
-        <w:t>while</w:t>
-      </w:r>
-      <w:proofErr w:type="gramEnd"/>
-      <w:r>
-        <w:rPr>
-          <w:color w:val="000000"/>
-          <w:szCs w:val="20"/>
-        </w:rPr>
-        <w:t xml:space="preserve"> (!</w:t>
-      </w:r>
-      <w:r>
-        <w:rPr>
-          <w:color w:val="000000"/>
-          <w:szCs w:val="20"/>
-          <w:lang w:val="en-US"/>
-        </w:rPr>
-        <w:t>file</w:t>
-      </w:r>
-      <w:r>
-        <w:rPr>
-          <w:color w:val="000000"/>
-          <w:szCs w:val="20"/>
-        </w:rPr>
-        <w:t>.</w:t>
-      </w:r>
-      <w:proofErr w:type="spellStart"/>
-      <w:r>
-        <w:rPr>
-          <w:color w:val="000000"/>
-          <w:szCs w:val="20"/>
-          <w:lang w:val="en-US"/>
-        </w:rPr>
-        <w:t>eof</w:t>
-      </w:r>
-      <w:proofErr w:type="spellEnd"/>
-      <w:r>
-        <w:rPr>
-          <w:color w:val="000000"/>
-          <w:szCs w:val="20"/>
-        </w:rPr>
-        <w:t>()) { // Пока не пройдемся по всем строкам файла</w:t>
-      </w:r>
-    </w:p>
-    <w:p>
-      <w:pPr>
-        <w:pStyle w:val="a5"/>
-        <w:rPr>
-          <w:color w:val="000000"/>
-          <w:szCs w:val="20"/>
-          <w:lang w:val="en-US"/>
-        </w:rPr>
-      </w:pPr>
-      <w:r>
-        <w:rPr>
-          <w:color w:val="000000"/>
-          <w:szCs w:val="20"/>
-        </w:rPr>
-        <w:t xml:space="preserve">        </w:t>
-      </w:r>
-      <w:proofErr w:type="gramStart"/>
-      <w:r>
-        <w:rPr>
-          <w:color w:val="000000"/>
-          <w:szCs w:val="20"/>
-          <w:lang w:val="en-US"/>
-        </w:rPr>
-        <w:t>std::string</w:t>
-      </w:r>
-      <w:proofErr w:type="gramEnd"/>
-      <w:r>
-        <w:rPr>
-          <w:color w:val="000000"/>
-          <w:szCs w:val="20"/>
-          <w:lang w:val="en-US"/>
-        </w:rPr>
-        <w:t xml:space="preserve"> line, result1, result2;</w:t>
-      </w:r>
-    </w:p>
-    <w:p>
-      <w:pPr>
-        <w:pStyle w:val="a5"/>
-        <w:rPr>
-          <w:color w:val="000000"/>
-          <w:szCs w:val="20"/>
-        </w:rPr>
-      </w:pPr>
-      <w:r>
-        <w:rPr>
-          <w:color w:val="000000"/>
-          <w:szCs w:val="20"/>
-          <w:lang w:val="en-US"/>
-        </w:rPr>
-        <w:t xml:space="preserve">        std</w:t>
-      </w:r>
-      <w:r>
-        <w:rPr>
-          <w:color w:val="000000"/>
-          <w:szCs w:val="20"/>
-        </w:rPr>
-        <w:t>::</w:t>
       </w:r>
       <w:proofErr w:type="spellStart"/>
       <w:proofErr w:type="gramStart"/>
@@ -11201,13 +9995,14 @@
           <w:szCs w:val="20"/>
           <w:lang w:val="en-US"/>
         </w:rPr>
-        <w:t>getline</w:t>
+        <w:t>strftime</w:t>
       </w:r>
       <w:proofErr w:type="spellEnd"/>
       <w:r>
         <w:rPr>
           <w:color w:val="000000"/>
           <w:szCs w:val="20"/>
+          <w:lang w:val="en-US"/>
         </w:rPr>
         <w:t>(</w:t>
       </w:r>
@@ -11218,6 +10013,349 @@
           <w:szCs w:val="20"/>
           <w:lang w:val="en-US"/>
         </w:rPr>
+        <w:t>buffer, sizeof(buffer), "%d-%m-%</w:t>
+      </w:r>
+      <w:proofErr w:type="spellStart"/>
+      <w:r>
+        <w:rPr>
+          <w:color w:val="000000"/>
+          <w:szCs w:val="20"/>
+          <w:lang w:val="en-US"/>
+        </w:rPr>
+        <w:t>y_%H</w:t>
+      </w:r>
+      <w:proofErr w:type="spellEnd"/>
+      <w:r>
+        <w:rPr>
+          <w:color w:val="000000"/>
+          <w:szCs w:val="20"/>
+          <w:lang w:val="en-US"/>
+        </w:rPr>
+        <w:t>-%M-%S", &amp;</w:t>
+      </w:r>
+      <w:proofErr w:type="spellStart"/>
+      <w:r>
+        <w:rPr>
+          <w:color w:val="000000"/>
+          <w:szCs w:val="20"/>
+          <w:lang w:val="en-US"/>
+        </w:rPr>
+        <w:t>timeinfo</w:t>
+      </w:r>
+      <w:proofErr w:type="spellEnd"/>
+      <w:r>
+        <w:rPr>
+          <w:color w:val="000000"/>
+          <w:szCs w:val="20"/>
+          <w:lang w:val="en-US"/>
+        </w:rPr>
+        <w:t>);</w:t>
+      </w:r>
+    </w:p>
+    <w:p>
+      <w:pPr>
+        <w:pStyle w:val="a5"/>
+        <w:rPr>
+          <w:color w:val="000000"/>
+          <w:szCs w:val="20"/>
+          <w:lang w:val="en-US"/>
+        </w:rPr>
+      </w:pPr>
+    </w:p>
+    <w:p>
+      <w:pPr>
+        <w:pStyle w:val="a5"/>
+        <w:rPr>
+          <w:color w:val="000000"/>
+          <w:szCs w:val="20"/>
+          <w:lang w:val="en-US"/>
+        </w:rPr>
+      </w:pPr>
+      <w:r>
+        <w:rPr>
+          <w:color w:val="000000"/>
+          <w:szCs w:val="20"/>
+          <w:lang w:val="en-US"/>
+        </w:rPr>
+        <w:t xml:space="preserve">    </w:t>
+      </w:r>
+      <w:proofErr w:type="gramStart"/>
+      <w:r>
+        <w:rPr>
+          <w:color w:val="000000"/>
+          <w:szCs w:val="20"/>
+          <w:lang w:val="en-US"/>
+        </w:rPr>
+        <w:t>return</w:t>
+      </w:r>
+      <w:proofErr w:type="gramEnd"/>
+      <w:r>
+        <w:rPr>
+          <w:color w:val="000000"/>
+          <w:szCs w:val="20"/>
+          <w:lang w:val="en-US"/>
+        </w:rPr>
+        <w:t xml:space="preserve"> std::string(buffer);</w:t>
+      </w:r>
+    </w:p>
+    <w:p>
+      <w:pPr>
+        <w:pStyle w:val="a5"/>
+        <w:rPr>
+          <w:color w:val="000000"/>
+          <w:szCs w:val="20"/>
+          <w:lang w:val="en-US"/>
+        </w:rPr>
+      </w:pPr>
+      <w:r>
+        <w:rPr>
+          <w:color w:val="000000"/>
+          <w:szCs w:val="20"/>
+          <w:lang w:val="en-US"/>
+        </w:rPr>
+        <w:t>}</w:t>
+      </w:r>
+    </w:p>
+    <w:p>
+      <w:pPr>
+        <w:pStyle w:val="a5"/>
+        <w:rPr>
+          <w:color w:val="000000"/>
+          <w:szCs w:val="20"/>
+          <w:lang w:val="en-US"/>
+        </w:rPr>
+      </w:pPr>
+    </w:p>
+    <w:p>
+      <w:pPr>
+        <w:pStyle w:val="a5"/>
+        <w:rPr>
+          <w:color w:val="000000"/>
+          <w:szCs w:val="20"/>
+          <w:lang w:val="en-US"/>
+        </w:rPr>
+      </w:pPr>
+      <w:proofErr w:type="gramStart"/>
+      <w:r>
+        <w:rPr>
+          <w:color w:val="000000"/>
+          <w:szCs w:val="20"/>
+          <w:lang w:val="en-US"/>
+        </w:rPr>
+        <w:t>void</w:t>
+      </w:r>
+      <w:proofErr w:type="gramEnd"/>
+      <w:r>
+        <w:rPr>
+          <w:color w:val="000000"/>
+          <w:szCs w:val="20"/>
+          <w:lang w:val="en-US"/>
+        </w:rPr>
+        <w:t xml:space="preserve"> test(const std::string&amp; path) {</w:t>
+      </w:r>
+    </w:p>
+    <w:p>
+      <w:pPr>
+        <w:pStyle w:val="a5"/>
+        <w:rPr>
+          <w:color w:val="000000"/>
+          <w:szCs w:val="20"/>
+        </w:rPr>
+      </w:pPr>
+      <w:r>
+        <w:rPr>
+          <w:color w:val="000000"/>
+          <w:szCs w:val="20"/>
+          <w:lang w:val="en-US"/>
+        </w:rPr>
+        <w:t xml:space="preserve">    </w:t>
+      </w:r>
+      <w:proofErr w:type="gramStart"/>
+      <w:r>
+        <w:rPr>
+          <w:color w:val="000000"/>
+          <w:szCs w:val="20"/>
+          <w:lang w:val="en-US"/>
+        </w:rPr>
+        <w:t>size</w:t>
+      </w:r>
+      <w:r>
+        <w:rPr>
+          <w:color w:val="000000"/>
+          <w:szCs w:val="20"/>
+        </w:rPr>
+        <w:t>_</w:t>
+      </w:r>
+      <w:r>
+        <w:rPr>
+          <w:color w:val="000000"/>
+          <w:szCs w:val="20"/>
+          <w:lang w:val="en-US"/>
+        </w:rPr>
+        <w:t>t</w:t>
+      </w:r>
+      <w:proofErr w:type="gramEnd"/>
+      <w:r>
+        <w:rPr>
+          <w:color w:val="000000"/>
+          <w:szCs w:val="20"/>
+        </w:rPr>
+        <w:t xml:space="preserve"> </w:t>
+      </w:r>
+      <w:proofErr w:type="spellStart"/>
+      <w:r>
+        <w:rPr>
+          <w:color w:val="000000"/>
+          <w:szCs w:val="20"/>
+          <w:lang w:val="en-US"/>
+        </w:rPr>
+        <w:t>testCount</w:t>
+      </w:r>
+      <w:proofErr w:type="spellEnd"/>
+      <w:r>
+        <w:rPr>
+          <w:color w:val="000000"/>
+          <w:szCs w:val="20"/>
+        </w:rPr>
+        <w:t xml:space="preserve"> = 0; // Общее количество тестов</w:t>
+      </w:r>
+    </w:p>
+    <w:p>
+      <w:pPr>
+        <w:pStyle w:val="a5"/>
+        <w:rPr>
+          <w:color w:val="000000"/>
+          <w:szCs w:val="20"/>
+        </w:rPr>
+      </w:pPr>
+      <w:r>
+        <w:rPr>
+          <w:color w:val="000000"/>
+          <w:szCs w:val="20"/>
+        </w:rPr>
+        <w:t xml:space="preserve">    </w:t>
+      </w:r>
+      <w:proofErr w:type="gramStart"/>
+      <w:r>
+        <w:rPr>
+          <w:color w:val="000000"/>
+          <w:szCs w:val="20"/>
+          <w:lang w:val="en-US"/>
+        </w:rPr>
+        <w:t>size</w:t>
+      </w:r>
+      <w:r>
+        <w:rPr>
+          <w:color w:val="000000"/>
+          <w:szCs w:val="20"/>
+        </w:rPr>
+        <w:t>_</w:t>
+      </w:r>
+      <w:r>
+        <w:rPr>
+          <w:color w:val="000000"/>
+          <w:szCs w:val="20"/>
+          <w:lang w:val="en-US"/>
+        </w:rPr>
+        <w:t>t</w:t>
+      </w:r>
+      <w:proofErr w:type="gramEnd"/>
+      <w:r>
+        <w:rPr>
+          <w:color w:val="000000"/>
+          <w:szCs w:val="20"/>
+        </w:rPr>
+        <w:t xml:space="preserve"> </w:t>
+      </w:r>
+      <w:proofErr w:type="spellStart"/>
+      <w:r>
+        <w:rPr>
+          <w:color w:val="000000"/>
+          <w:szCs w:val="20"/>
+          <w:lang w:val="en-US"/>
+        </w:rPr>
+        <w:t>successTestCount</w:t>
+      </w:r>
+      <w:proofErr w:type="spellEnd"/>
+      <w:r>
+        <w:rPr>
+          <w:color w:val="000000"/>
+          <w:szCs w:val="20"/>
+        </w:rPr>
+        <w:t xml:space="preserve"> = 0; // </w:t>
+      </w:r>
+      <w:proofErr w:type="spellStart"/>
+      <w:r>
+        <w:rPr>
+          <w:color w:val="000000"/>
+          <w:szCs w:val="20"/>
+        </w:rPr>
+        <w:t>Колчество</w:t>
+      </w:r>
+      <w:proofErr w:type="spellEnd"/>
+      <w:r>
+        <w:rPr>
+          <w:color w:val="000000"/>
+          <w:szCs w:val="20"/>
+        </w:rPr>
+        <w:t xml:space="preserve"> успешных тестов</w:t>
+      </w:r>
+    </w:p>
+    <w:p>
+      <w:pPr>
+        <w:pStyle w:val="a5"/>
+        <w:rPr>
+          <w:color w:val="000000"/>
+          <w:szCs w:val="20"/>
+        </w:rPr>
+      </w:pPr>
+      <w:r>
+        <w:rPr>
+          <w:color w:val="000000"/>
+          <w:szCs w:val="20"/>
+        </w:rPr>
+        <w:t xml:space="preserve">    </w:t>
+      </w:r>
+      <w:proofErr w:type="gramStart"/>
+      <w:r>
+        <w:rPr>
+          <w:color w:val="000000"/>
+          <w:szCs w:val="20"/>
+          <w:lang w:val="en-US"/>
+        </w:rPr>
+        <w:t>std</w:t>
+      </w:r>
+      <w:r>
+        <w:rPr>
+          <w:color w:val="000000"/>
+          <w:szCs w:val="20"/>
+        </w:rPr>
+        <w:t>::</w:t>
+      </w:r>
+      <w:proofErr w:type="spellStart"/>
+      <w:r>
+        <w:rPr>
+          <w:color w:val="000000"/>
+          <w:szCs w:val="20"/>
+          <w:lang w:val="en-US"/>
+        </w:rPr>
+        <w:t>ifstream</w:t>
+      </w:r>
+      <w:proofErr w:type="spellEnd"/>
+      <w:proofErr w:type="gramEnd"/>
+      <w:r>
+        <w:rPr>
+          <w:color w:val="000000"/>
+          <w:szCs w:val="20"/>
+        </w:rPr>
+        <w:t xml:space="preserve"> </w:t>
+      </w:r>
+      <w:r>
+        <w:rPr>
+          <w:color w:val="000000"/>
+          <w:szCs w:val="20"/>
+          <w:lang w:val="en-US"/>
+        </w:rPr>
         <w:t>file</w:t>
       </w:r>
       <w:r>
@@ -11225,15 +10363,15 @@
           <w:color w:val="000000"/>
           <w:szCs w:val="20"/>
         </w:rPr>
-        <w:t xml:space="preserve">, </w:t>
-      </w:r>
-      <w:r>
-        <w:rPr>
-          <w:color w:val="000000"/>
-          <w:szCs w:val="20"/>
-          <w:lang w:val="en-US"/>
-        </w:rPr>
-        <w:t>line</w:t>
+        <w:t>(</w:t>
+      </w:r>
+      <w:r>
+        <w:rPr>
+          <w:color w:val="000000"/>
+          <w:szCs w:val="20"/>
+          <w:lang w:val="en-US"/>
+        </w:rPr>
+        <w:t>path</w:t>
       </w:r>
       <w:r>
         <w:rPr>
@@ -11265,41 +10403,331 @@
           <w:color w:val="000000"/>
           <w:szCs w:val="20"/>
         </w:rPr>
-        <w:t xml:space="preserve">        // Поиск и проверка </w:t>
+        <w:t xml:space="preserve">    // Проверка на то, что файл был открыт</w:t>
+      </w:r>
+    </w:p>
+    <w:p>
+      <w:pPr>
+        <w:pStyle w:val="a5"/>
+        <w:rPr>
+          <w:color w:val="000000"/>
+          <w:szCs w:val="20"/>
+          <w:lang w:val="en-US"/>
+        </w:rPr>
+      </w:pPr>
+      <w:r>
+        <w:rPr>
+          <w:color w:val="000000"/>
+          <w:szCs w:val="20"/>
+        </w:rPr>
+        <w:t xml:space="preserve">    </w:t>
+      </w:r>
+      <w:proofErr w:type="gramStart"/>
+      <w:r>
+        <w:rPr>
+          <w:color w:val="000000"/>
+          <w:szCs w:val="20"/>
+          <w:lang w:val="en-US"/>
+        </w:rPr>
+        <w:t>if</w:t>
+      </w:r>
+      <w:proofErr w:type="gramEnd"/>
+      <w:r>
+        <w:rPr>
+          <w:color w:val="000000"/>
+          <w:szCs w:val="20"/>
+          <w:lang w:val="en-US"/>
+        </w:rPr>
+        <w:t xml:space="preserve"> (!</w:t>
       </w:r>
       <w:proofErr w:type="spellStart"/>
       <w:r>
         <w:rPr>
           <w:color w:val="000000"/>
           <w:szCs w:val="20"/>
-        </w:rPr>
-        <w:t>разделтеля</w:t>
+          <w:lang w:val="en-US"/>
+        </w:rPr>
+        <w:t>file.is_open</w:t>
       </w:r>
       <w:proofErr w:type="spellEnd"/>
-    </w:p>
-    <w:p>
-      <w:pPr>
-        <w:pStyle w:val="a5"/>
-        <w:rPr>
-          <w:color w:val="000000"/>
-          <w:szCs w:val="20"/>
-          <w:lang w:val="en-US"/>
-        </w:rPr>
-      </w:pPr>
-      <w:r>
-        <w:rPr>
-          <w:color w:val="000000"/>
-          <w:szCs w:val="20"/>
+      <w:r>
+        <w:rPr>
+          <w:color w:val="000000"/>
+          <w:szCs w:val="20"/>
+          <w:lang w:val="en-US"/>
+        </w:rPr>
+        <w:t>()) {</w:t>
+      </w:r>
+    </w:p>
+    <w:p>
+      <w:pPr>
+        <w:pStyle w:val="a5"/>
+        <w:rPr>
+          <w:color w:val="000000"/>
+          <w:szCs w:val="20"/>
+          <w:lang w:val="en-US"/>
+        </w:rPr>
+      </w:pPr>
+      <w:r>
+        <w:rPr>
+          <w:color w:val="000000"/>
+          <w:szCs w:val="20"/>
+          <w:lang w:val="en-US"/>
+        </w:rPr>
+        <w:t xml:space="preserve">        Logger::</w:t>
+      </w:r>
+      <w:proofErr w:type="gramStart"/>
+      <w:r>
+        <w:rPr>
+          <w:color w:val="000000"/>
+          <w:szCs w:val="20"/>
+          <w:lang w:val="en-US"/>
+        </w:rPr>
+        <w:t>log(</w:t>
+      </w:r>
+      <w:proofErr w:type="gramEnd"/>
+      <w:r>
+        <w:rPr>
+          <w:color w:val="000000"/>
+          <w:szCs w:val="20"/>
+          <w:lang w:val="en-US"/>
+        </w:rPr>
+        <w:t>"Cannot open file: " + path + "\n");</w:t>
+      </w:r>
+    </w:p>
+    <w:p>
+      <w:pPr>
+        <w:pStyle w:val="a5"/>
+        <w:rPr>
+          <w:color w:val="000000"/>
+          <w:szCs w:val="20"/>
+          <w:lang w:val="en-US"/>
+        </w:rPr>
+      </w:pPr>
+      <w:r>
+        <w:rPr>
+          <w:color w:val="000000"/>
+          <w:szCs w:val="20"/>
+          <w:lang w:val="en-US"/>
         </w:rPr>
         <w:t xml:space="preserve">        </w:t>
       </w:r>
-      <w:r>
-        <w:rPr>
-          <w:color w:val="000000"/>
-          <w:szCs w:val="20"/>
-          <w:lang w:val="en-US"/>
-        </w:rPr>
-        <w:t xml:space="preserve">size_t separatorIndex1 = </w:t>
+      <w:proofErr w:type="gramStart"/>
+      <w:r>
+        <w:rPr>
+          <w:color w:val="000000"/>
+          <w:szCs w:val="20"/>
+          <w:lang w:val="en-US"/>
+        </w:rPr>
+        <w:t>return</w:t>
+      </w:r>
+      <w:proofErr w:type="gramEnd"/>
+      <w:r>
+        <w:rPr>
+          <w:color w:val="000000"/>
+          <w:szCs w:val="20"/>
+          <w:lang w:val="en-US"/>
+        </w:rPr>
+        <w:t>;</w:t>
+      </w:r>
+    </w:p>
+    <w:p>
+      <w:pPr>
+        <w:pStyle w:val="a5"/>
+        <w:rPr>
+          <w:color w:val="000000"/>
+          <w:szCs w:val="20"/>
+          <w:lang w:val="en-US"/>
+        </w:rPr>
+      </w:pPr>
+      <w:r>
+        <w:rPr>
+          <w:color w:val="000000"/>
+          <w:szCs w:val="20"/>
+          <w:lang w:val="en-US"/>
+        </w:rPr>
+        <w:t xml:space="preserve">    }</w:t>
+      </w:r>
+    </w:p>
+    <w:p>
+      <w:pPr>
+        <w:pStyle w:val="a5"/>
+        <w:rPr>
+          <w:color w:val="000000"/>
+          <w:szCs w:val="20"/>
+          <w:lang w:val="en-US"/>
+        </w:rPr>
+      </w:pPr>
+    </w:p>
+    <w:p>
+      <w:pPr>
+        <w:pStyle w:val="a5"/>
+        <w:rPr>
+          <w:color w:val="000000"/>
+          <w:szCs w:val="20"/>
+          <w:lang w:val="en-US"/>
+        </w:rPr>
+      </w:pPr>
+      <w:r>
+        <w:rPr>
+          <w:color w:val="000000"/>
+          <w:szCs w:val="20"/>
+          <w:lang w:val="en-US"/>
+        </w:rPr>
+        <w:t xml:space="preserve">    Logger::</w:t>
+      </w:r>
+      <w:proofErr w:type="gramStart"/>
+      <w:r>
+        <w:rPr>
+          <w:color w:val="000000"/>
+          <w:szCs w:val="20"/>
+          <w:lang w:val="en-US"/>
+        </w:rPr>
+        <w:t>log(</w:t>
+      </w:r>
+      <w:proofErr w:type="gramEnd"/>
+      <w:r>
+        <w:rPr>
+          <w:color w:val="000000"/>
+          <w:szCs w:val="20"/>
+          <w:lang w:val="en-US"/>
+        </w:rPr>
+        <w:t>"File with tests: " + path + "\n");</w:t>
+      </w:r>
+    </w:p>
+    <w:p>
+      <w:pPr>
+        <w:pStyle w:val="a5"/>
+        <w:rPr>
+          <w:color w:val="000000"/>
+          <w:szCs w:val="20"/>
+          <w:lang w:val="en-US"/>
+        </w:rPr>
+      </w:pPr>
+    </w:p>
+    <w:p>
+      <w:pPr>
+        <w:pStyle w:val="a5"/>
+        <w:rPr>
+          <w:color w:val="000000"/>
+          <w:szCs w:val="20"/>
+        </w:rPr>
+      </w:pPr>
+      <w:r>
+        <w:rPr>
+          <w:color w:val="000000"/>
+          <w:szCs w:val="20"/>
+          <w:lang w:val="en-US"/>
+        </w:rPr>
+        <w:t xml:space="preserve">    </w:t>
+      </w:r>
+      <w:proofErr w:type="gramStart"/>
+      <w:r>
+        <w:rPr>
+          <w:color w:val="000000"/>
+          <w:szCs w:val="20"/>
+          <w:lang w:val="en-US"/>
+        </w:rPr>
+        <w:t>while</w:t>
+      </w:r>
+      <w:proofErr w:type="gramEnd"/>
+      <w:r>
+        <w:rPr>
+          <w:color w:val="000000"/>
+          <w:szCs w:val="20"/>
+        </w:rPr>
+        <w:t xml:space="preserve"> (!</w:t>
+      </w:r>
+      <w:r>
+        <w:rPr>
+          <w:color w:val="000000"/>
+          <w:szCs w:val="20"/>
+          <w:lang w:val="en-US"/>
+        </w:rPr>
+        <w:t>file</w:t>
+      </w:r>
+      <w:r>
+        <w:rPr>
+          <w:color w:val="000000"/>
+          <w:szCs w:val="20"/>
+        </w:rPr>
+        <w:t>.</w:t>
+      </w:r>
+      <w:proofErr w:type="spellStart"/>
+      <w:r>
+        <w:rPr>
+          <w:color w:val="000000"/>
+          <w:szCs w:val="20"/>
+          <w:lang w:val="en-US"/>
+        </w:rPr>
+        <w:t>eof</w:t>
+      </w:r>
+      <w:proofErr w:type="spellEnd"/>
+      <w:r>
+        <w:rPr>
+          <w:color w:val="000000"/>
+          <w:szCs w:val="20"/>
+        </w:rPr>
+        <w:t>()) { // Пока не пройдемся по всем строкам файла</w:t>
+      </w:r>
+    </w:p>
+    <w:p>
+      <w:pPr>
+        <w:pStyle w:val="a5"/>
+        <w:rPr>
+          <w:color w:val="000000"/>
+          <w:szCs w:val="20"/>
+          <w:lang w:val="en-US"/>
+        </w:rPr>
+      </w:pPr>
+      <w:r>
+        <w:rPr>
+          <w:color w:val="000000"/>
+          <w:szCs w:val="20"/>
+        </w:rPr>
+        <w:t xml:space="preserve">        </w:t>
+      </w:r>
+      <w:proofErr w:type="gramStart"/>
+      <w:r>
+        <w:rPr>
+          <w:color w:val="000000"/>
+          <w:szCs w:val="20"/>
+          <w:lang w:val="en-US"/>
+        </w:rPr>
+        <w:t>std::string</w:t>
+      </w:r>
+      <w:proofErr w:type="gramEnd"/>
+      <w:r>
+        <w:rPr>
+          <w:color w:val="000000"/>
+          <w:szCs w:val="20"/>
+          <w:lang w:val="en-US"/>
+        </w:rPr>
+        <w:t xml:space="preserve"> line, result1, result2;</w:t>
+      </w:r>
+    </w:p>
+    <w:p>
+      <w:pPr>
+        <w:pStyle w:val="a5"/>
+        <w:rPr>
+          <w:color w:val="000000"/>
+          <w:szCs w:val="20"/>
+        </w:rPr>
+      </w:pPr>
+      <w:r>
+        <w:rPr>
+          <w:color w:val="000000"/>
+          <w:szCs w:val="20"/>
+          <w:lang w:val="en-US"/>
+        </w:rPr>
+        <w:t xml:space="preserve">        std</w:t>
+      </w:r>
+      <w:r>
+        <w:rPr>
+          <w:color w:val="000000"/>
+          <w:szCs w:val="20"/>
+        </w:rPr>
+        <w:t>::</w:t>
       </w:r>
       <w:proofErr w:type="spellStart"/>
       <w:proofErr w:type="gramStart"/>
@@ -11309,14 +10737,13 @@
           <w:szCs w:val="20"/>
           <w:lang w:val="en-US"/>
         </w:rPr>
-        <w:t>line.find</w:t>
+        <w:t>getline</w:t>
       </w:r>
       <w:proofErr w:type="spellEnd"/>
       <w:r>
         <w:rPr>
           <w:color w:val="000000"/>
           <w:szCs w:val="20"/>
-          <w:lang w:val="en-US"/>
         </w:rPr>
         <w:t>(</w:t>
       </w:r>
@@ -11327,25 +10754,88 @@
           <w:szCs w:val="20"/>
           <w:lang w:val="en-US"/>
         </w:rPr>
-        <w:t>'|');</w:t>
-      </w:r>
-    </w:p>
-    <w:p>
-      <w:pPr>
-        <w:pStyle w:val="a5"/>
-        <w:rPr>
-          <w:color w:val="000000"/>
-          <w:szCs w:val="20"/>
-          <w:lang w:val="en-US"/>
-        </w:rPr>
-      </w:pPr>
-      <w:r>
-        <w:rPr>
-          <w:color w:val="000000"/>
-          <w:szCs w:val="20"/>
-          <w:lang w:val="en-US"/>
-        </w:rPr>
-        <w:t xml:space="preserve">        size_t separatorIndex2 = </w:t>
+        <w:t>file</w:t>
+      </w:r>
+      <w:r>
+        <w:rPr>
+          <w:color w:val="000000"/>
+          <w:szCs w:val="20"/>
+        </w:rPr>
+        <w:t xml:space="preserve">, </w:t>
+      </w:r>
+      <w:r>
+        <w:rPr>
+          <w:color w:val="000000"/>
+          <w:szCs w:val="20"/>
+          <w:lang w:val="en-US"/>
+        </w:rPr>
+        <w:t>line</w:t>
+      </w:r>
+      <w:r>
+        <w:rPr>
+          <w:color w:val="000000"/>
+          <w:szCs w:val="20"/>
+        </w:rPr>
+        <w:t>);</w:t>
+      </w:r>
+    </w:p>
+    <w:p>
+      <w:pPr>
+        <w:pStyle w:val="a5"/>
+        <w:rPr>
+          <w:color w:val="000000"/>
+          <w:szCs w:val="20"/>
+        </w:rPr>
+      </w:pPr>
+    </w:p>
+    <w:p>
+      <w:pPr>
+        <w:pStyle w:val="a5"/>
+        <w:rPr>
+          <w:color w:val="000000"/>
+          <w:szCs w:val="20"/>
+        </w:rPr>
+      </w:pPr>
+      <w:r>
+        <w:rPr>
+          <w:color w:val="000000"/>
+          <w:szCs w:val="20"/>
+        </w:rPr>
+        <w:t xml:space="preserve">        // Поиск и проверка </w:t>
+      </w:r>
+      <w:proofErr w:type="spellStart"/>
+      <w:r>
+        <w:rPr>
+          <w:color w:val="000000"/>
+          <w:szCs w:val="20"/>
+        </w:rPr>
+        <w:t>разделтеля</w:t>
+      </w:r>
+      <w:proofErr w:type="spellEnd"/>
+    </w:p>
+    <w:p>
+      <w:pPr>
+        <w:pStyle w:val="a5"/>
+        <w:rPr>
+          <w:color w:val="000000"/>
+          <w:szCs w:val="20"/>
+          <w:lang w:val="en-US"/>
+        </w:rPr>
+      </w:pPr>
+      <w:r>
+        <w:rPr>
+          <w:color w:val="000000"/>
+          <w:szCs w:val="20"/>
+        </w:rPr>
+        <w:t xml:space="preserve">        </w:t>
+      </w:r>
+      <w:r>
+        <w:rPr>
+          <w:color w:val="000000"/>
+          <w:szCs w:val="20"/>
+          <w:lang w:val="en-US"/>
+        </w:rPr>
+        <w:t xml:space="preserve">size_t separatorIndex1 = </w:t>
       </w:r>
       <w:proofErr w:type="spellStart"/>
       <w:proofErr w:type="gramStart"/>
@@ -11355,7 +10845,7 @@
           <w:szCs w:val="20"/>
           <w:lang w:val="en-US"/>
         </w:rPr>
-        <w:t>line.rfind</w:t>
+        <w:t>line.find</w:t>
       </w:r>
       <w:proofErr w:type="spellEnd"/>
       <w:r>
@@ -11391,115 +10881,7 @@
           <w:szCs w:val="20"/>
           <w:lang w:val="en-US"/>
         </w:rPr>
-        <w:t xml:space="preserve">        </w:t>
-      </w:r>
-      <w:proofErr w:type="gramStart"/>
-      <w:r>
-        <w:rPr>
-          <w:color w:val="000000"/>
-          <w:szCs w:val="20"/>
-          <w:lang w:val="en-US"/>
-        </w:rPr>
-        <w:t>if</w:t>
-      </w:r>
-      <w:proofErr w:type="gramEnd"/>
-      <w:r>
-        <w:rPr>
-          <w:color w:val="000000"/>
-          <w:szCs w:val="20"/>
-          <w:lang w:val="en-US"/>
-        </w:rPr>
-        <w:t xml:space="preserve"> (separatorIndex1 != -1 &amp;&amp; separatorIndex2 != -1 &amp;&amp; separatorIndex1 != separatorIndex2) {</w:t>
-      </w:r>
-    </w:p>
-    <w:p>
-      <w:pPr>
-        <w:pStyle w:val="a5"/>
-        <w:rPr>
-          <w:color w:val="000000"/>
-          <w:szCs w:val="20"/>
-          <w:lang w:val="en-US"/>
-        </w:rPr>
-      </w:pPr>
-      <w:r>
-        <w:rPr>
-          <w:color w:val="000000"/>
-          <w:szCs w:val="20"/>
-          <w:lang w:val="en-US"/>
-        </w:rPr>
-        <w:t xml:space="preserve">            </w:t>
-      </w:r>
-      <w:proofErr w:type="gramStart"/>
-      <w:r>
-        <w:rPr>
-          <w:color w:val="000000"/>
-          <w:szCs w:val="20"/>
-          <w:lang w:val="en-US"/>
-        </w:rPr>
-        <w:t>std::string</w:t>
-      </w:r>
-      <w:proofErr w:type="gramEnd"/>
-      <w:r>
-        <w:rPr>
-          <w:color w:val="000000"/>
-          <w:szCs w:val="20"/>
-          <w:lang w:val="en-US"/>
-        </w:rPr>
-        <w:t xml:space="preserve"> expression = </w:t>
-      </w:r>
-      <w:proofErr w:type="spellStart"/>
-      <w:r>
-        <w:rPr>
-          <w:color w:val="000000"/>
-          <w:szCs w:val="20"/>
-          <w:lang w:val="en-US"/>
-        </w:rPr>
-        <w:t>line.substr</w:t>
-      </w:r>
-      <w:proofErr w:type="spellEnd"/>
-      <w:r>
-        <w:rPr>
-          <w:color w:val="000000"/>
-          <w:szCs w:val="20"/>
-          <w:lang w:val="en-US"/>
-        </w:rPr>
-        <w:t xml:space="preserve">(0, separatorIndex1); // </w:t>
-      </w:r>
-      <w:proofErr w:type="spellStart"/>
-      <w:r>
-        <w:rPr>
-          <w:color w:val="000000"/>
-          <w:szCs w:val="20"/>
-          <w:lang w:val="en-US"/>
-        </w:rPr>
-        <w:t>Входная</w:t>
-      </w:r>
-      <w:proofErr w:type="spellEnd"/>
-      <w:r>
-        <w:rPr>
-          <w:color w:val="000000"/>
-          <w:szCs w:val="20"/>
-          <w:lang w:val="en-US"/>
-        </w:rPr>
-        <w:t xml:space="preserve"> строка</w:t>
-      </w:r>
-    </w:p>
-    <w:p>
-      <w:pPr>
-        <w:pStyle w:val="a5"/>
-        <w:rPr>
-          <w:color w:val="000000"/>
-          <w:szCs w:val="20"/>
-          <w:lang w:val="en-US"/>
-        </w:rPr>
-      </w:pPr>
-      <w:r>
-        <w:rPr>
-          <w:color w:val="000000"/>
-          <w:szCs w:val="20"/>
-          <w:lang w:val="en-US"/>
-        </w:rPr>
-        <w:t xml:space="preserve">            std::string correctResult1 = </w:t>
+        <w:t xml:space="preserve">        size_t separatorIndex2 = </w:t>
       </w:r>
       <w:proofErr w:type="spellStart"/>
       <w:proofErr w:type="gramStart"/>
@@ -11509,6 +10891,105 @@
           <w:szCs w:val="20"/>
           <w:lang w:val="en-US"/>
         </w:rPr>
+        <w:t>line.rfind</w:t>
+      </w:r>
+      <w:proofErr w:type="spellEnd"/>
+      <w:r>
+        <w:rPr>
+          <w:color w:val="000000"/>
+          <w:szCs w:val="20"/>
+          <w:lang w:val="en-US"/>
+        </w:rPr>
+        <w:t>(</w:t>
+      </w:r>
+      <w:proofErr w:type="gramEnd"/>
+      <w:r>
+        <w:rPr>
+          <w:color w:val="000000"/>
+          <w:szCs w:val="20"/>
+          <w:lang w:val="en-US"/>
+        </w:rPr>
+        <w:t>'|');</w:t>
+      </w:r>
+    </w:p>
+    <w:p>
+      <w:pPr>
+        <w:pStyle w:val="a5"/>
+        <w:rPr>
+          <w:color w:val="000000"/>
+          <w:szCs w:val="20"/>
+          <w:lang w:val="en-US"/>
+        </w:rPr>
+      </w:pPr>
+      <w:r>
+        <w:rPr>
+          <w:color w:val="000000"/>
+          <w:szCs w:val="20"/>
+          <w:lang w:val="en-US"/>
+        </w:rPr>
+        <w:t xml:space="preserve">        </w:t>
+      </w:r>
+      <w:proofErr w:type="gramStart"/>
+      <w:r>
+        <w:rPr>
+          <w:color w:val="000000"/>
+          <w:szCs w:val="20"/>
+          <w:lang w:val="en-US"/>
+        </w:rPr>
+        <w:t>if</w:t>
+      </w:r>
+      <w:proofErr w:type="gramEnd"/>
+      <w:r>
+        <w:rPr>
+          <w:color w:val="000000"/>
+          <w:szCs w:val="20"/>
+          <w:lang w:val="en-US"/>
+        </w:rPr>
+        <w:t xml:space="preserve"> (separatorIndex1 != -1 &amp;&amp; separatorIndex2 != -1 &amp;&amp; separatorIndex1 != separatorIndex2) {</w:t>
+      </w:r>
+    </w:p>
+    <w:p>
+      <w:pPr>
+        <w:pStyle w:val="a5"/>
+        <w:rPr>
+          <w:color w:val="000000"/>
+          <w:szCs w:val="20"/>
+          <w:lang w:val="en-US"/>
+        </w:rPr>
+      </w:pPr>
+      <w:r>
+        <w:rPr>
+          <w:color w:val="000000"/>
+          <w:szCs w:val="20"/>
+          <w:lang w:val="en-US"/>
+        </w:rPr>
+        <w:t xml:space="preserve">            </w:t>
+      </w:r>
+      <w:proofErr w:type="gramStart"/>
+      <w:r>
+        <w:rPr>
+          <w:color w:val="000000"/>
+          <w:szCs w:val="20"/>
+          <w:lang w:val="en-US"/>
+        </w:rPr>
+        <w:t>std::string</w:t>
+      </w:r>
+      <w:proofErr w:type="gramEnd"/>
+      <w:r>
+        <w:rPr>
+          <w:color w:val="000000"/>
+          <w:szCs w:val="20"/>
+          <w:lang w:val="en-US"/>
+        </w:rPr>
+        <w:t xml:space="preserve"> expression = </w:t>
+      </w:r>
+      <w:proofErr w:type="spellStart"/>
+      <w:r>
+        <w:rPr>
+          <w:color w:val="000000"/>
+          <w:szCs w:val="20"/>
+          <w:lang w:val="en-US"/>
+        </w:rPr>
         <w:t>line.substr</w:t>
       </w:r>
       <w:proofErr w:type="spellEnd"/>
@@ -11518,34 +10999,43 @@
           <w:szCs w:val="20"/>
           <w:lang w:val="en-US"/>
         </w:rPr>
-        <w:t>(</w:t>
-      </w:r>
-      <w:proofErr w:type="gramEnd"/>
-      <w:r>
-        <w:rPr>
-          <w:color w:val="000000"/>
-          <w:szCs w:val="20"/>
-          <w:lang w:val="en-US"/>
-        </w:rPr>
-        <w:t>separatorIndex1 + 1, separatorIndex2 - separatorIndex1 - 1); // Корректный результат теста 1</w:t>
-      </w:r>
-    </w:p>
-    <w:p>
-      <w:pPr>
-        <w:pStyle w:val="a5"/>
-        <w:rPr>
-          <w:color w:val="000000"/>
-          <w:szCs w:val="20"/>
-          <w:lang w:val="en-US"/>
-        </w:rPr>
-      </w:pPr>
-      <w:r>
-        <w:rPr>
-          <w:color w:val="000000"/>
-          <w:szCs w:val="20"/>
-          <w:lang w:val="en-US"/>
-        </w:rPr>
-        <w:t xml:space="preserve">            std::string correctResult2 = </w:t>
+        <w:t xml:space="preserve">(0, separatorIndex1); // </w:t>
+      </w:r>
+      <w:proofErr w:type="spellStart"/>
+      <w:r>
+        <w:rPr>
+          <w:color w:val="000000"/>
+          <w:szCs w:val="20"/>
+          <w:lang w:val="en-US"/>
+        </w:rPr>
+        <w:t>Входная</w:t>
+      </w:r>
+      <w:proofErr w:type="spellEnd"/>
+      <w:r>
+        <w:rPr>
+          <w:color w:val="000000"/>
+          <w:szCs w:val="20"/>
+          <w:lang w:val="en-US"/>
+        </w:rPr>
+        <w:t xml:space="preserve"> строка</w:t>
+      </w:r>
+    </w:p>
+    <w:p>
+      <w:pPr>
+        <w:pStyle w:val="a5"/>
+        <w:rPr>
+          <w:color w:val="000000"/>
+          <w:szCs w:val="20"/>
+          <w:lang w:val="en-US"/>
+        </w:rPr>
+      </w:pPr>
+      <w:r>
+        <w:rPr>
+          <w:color w:val="000000"/>
+          <w:szCs w:val="20"/>
+          <w:lang w:val="en-US"/>
+        </w:rPr>
+        <w:t xml:space="preserve">            std::string correctResult1 = </w:t>
       </w:r>
       <w:proofErr w:type="spellStart"/>
       <w:proofErr w:type="gramStart"/>
@@ -11573,6 +11063,52 @@
           <w:szCs w:val="20"/>
           <w:lang w:val="en-US"/>
         </w:rPr>
+        <w:t>separatorIndex1 + 1, separatorIndex2 - separatorIndex1 - 1); // Корректный результат теста 1</w:t>
+      </w:r>
+    </w:p>
+    <w:p>
+      <w:pPr>
+        <w:pStyle w:val="a5"/>
+        <w:rPr>
+          <w:color w:val="000000"/>
+          <w:szCs w:val="20"/>
+          <w:lang w:val="en-US"/>
+        </w:rPr>
+      </w:pPr>
+      <w:r>
+        <w:rPr>
+          <w:color w:val="000000"/>
+          <w:szCs w:val="20"/>
+          <w:lang w:val="en-US"/>
+        </w:rPr>
+        <w:t xml:space="preserve">            std::string correctResult2 = </w:t>
+      </w:r>
+      <w:proofErr w:type="spellStart"/>
+      <w:proofErr w:type="gramStart"/>
+      <w:r>
+        <w:rPr>
+          <w:color w:val="000000"/>
+          <w:szCs w:val="20"/>
+          <w:lang w:val="en-US"/>
+        </w:rPr>
+        <w:t>line.substr</w:t>
+      </w:r>
+      <w:proofErr w:type="spellEnd"/>
+      <w:r>
+        <w:rPr>
+          <w:color w:val="000000"/>
+          <w:szCs w:val="20"/>
+          <w:lang w:val="en-US"/>
+        </w:rPr>
+        <w:t>(</w:t>
+      </w:r>
+      <w:proofErr w:type="gramEnd"/>
+      <w:r>
+        <w:rPr>
+          <w:color w:val="000000"/>
+          <w:szCs w:val="20"/>
+          <w:lang w:val="en-US"/>
+        </w:rPr>
         <w:t>separatorIndex2 + 1); // Корректный результат теста 2</w:t>
       </w:r>
     </w:p>
@@ -13176,6 +12712,7 @@
         <w:rPr>
           <w:color w:val="000000"/>
           <w:szCs w:val="20"/>
+          <w:lang w:val="en-US"/>
         </w:rPr>
       </w:pPr>
       <w:r>
@@ -13199,6 +12736,7 @@
         <w:rPr>
           <w:color w:val="000000"/>
           <w:szCs w:val="20"/>
+          <w:lang w:val="en-US"/>
         </w:rPr>
         <w:t xml:space="preserve"> (</w:t>
       </w:r>
@@ -13216,6 +12754,7 @@
         <w:rPr>
           <w:color w:val="000000"/>
           <w:szCs w:val="20"/>
+          <w:lang w:val="en-US"/>
         </w:rPr>
         <w:t xml:space="preserve"> &gt; 0) {</w:t>
       </w:r>
@@ -13233,6 +12772,7 @@
         <w:rPr>
           <w:color w:val="000000"/>
           <w:szCs w:val="20"/>
+          <w:lang w:val="en-US"/>
         </w:rPr>
         <w:t xml:space="preserve">        </w:t>
       </w:r>
@@ -14028,6 +13568,7 @@
         <w:rPr>
           <w:color w:val="000000"/>
           <w:szCs w:val="20"/>
+          <w:lang w:val="en-US"/>
         </w:rPr>
       </w:pPr>
       <w:r>
@@ -14042,23 +13583,107 @@
         <w:rPr>
           <w:color w:val="000000"/>
           <w:szCs w:val="20"/>
-        </w:rPr>
-        <w:t>// Тестирование алгоритма при помощи набора тестов</w:t>
-      </w:r>
-    </w:p>
-    <w:p>
-      <w:pPr>
-        <w:pStyle w:val="a5"/>
-        <w:rPr>
-          <w:color w:val="000000"/>
-          <w:szCs w:val="20"/>
-          <w:lang w:val="en-US"/>
-        </w:rPr>
-      </w:pPr>
-      <w:r>
-        <w:rPr>
-          <w:color w:val="000000"/>
-          <w:szCs w:val="20"/>
+          <w:lang w:val="en-US"/>
+        </w:rPr>
+        <w:t xml:space="preserve">// </w:t>
+      </w:r>
+      <w:r>
+        <w:rPr>
+          <w:color w:val="000000"/>
+          <w:szCs w:val="20"/>
+        </w:rPr>
+        <w:t>Тестирование</w:t>
+      </w:r>
+      <w:r>
+        <w:rPr>
+          <w:color w:val="000000"/>
+          <w:szCs w:val="20"/>
+          <w:lang w:val="en-US"/>
+        </w:rPr>
+        <w:t xml:space="preserve"> </w:t>
+      </w:r>
+      <w:r>
+        <w:rPr>
+          <w:color w:val="000000"/>
+          <w:szCs w:val="20"/>
+        </w:rPr>
+        <w:t>алгоритма</w:t>
+      </w:r>
+      <w:r>
+        <w:rPr>
+          <w:color w:val="000000"/>
+          <w:szCs w:val="20"/>
+          <w:lang w:val="en-US"/>
+        </w:rPr>
+        <w:t xml:space="preserve"> </w:t>
+      </w:r>
+      <w:r>
+        <w:rPr>
+          <w:color w:val="000000"/>
+          <w:szCs w:val="20"/>
+        </w:rPr>
+        <w:t>при</w:t>
+      </w:r>
+      <w:r>
+        <w:rPr>
+          <w:color w:val="000000"/>
+          <w:szCs w:val="20"/>
+          <w:lang w:val="en-US"/>
+        </w:rPr>
+        <w:t xml:space="preserve"> </w:t>
+      </w:r>
+      <w:r>
+        <w:rPr>
+          <w:color w:val="000000"/>
+          <w:szCs w:val="20"/>
+        </w:rPr>
+        <w:t>помощи</w:t>
+      </w:r>
+      <w:r>
+        <w:rPr>
+          <w:color w:val="000000"/>
+          <w:szCs w:val="20"/>
+          <w:lang w:val="en-US"/>
+        </w:rPr>
+        <w:t xml:space="preserve"> </w:t>
+      </w:r>
+      <w:r>
+        <w:rPr>
+          <w:color w:val="000000"/>
+          <w:szCs w:val="20"/>
+        </w:rPr>
+        <w:t>набора</w:t>
+      </w:r>
+      <w:r>
+        <w:rPr>
+          <w:color w:val="000000"/>
+          <w:szCs w:val="20"/>
+          <w:lang w:val="en-US"/>
+        </w:rPr>
+        <w:t xml:space="preserve"> </w:t>
+      </w:r>
+      <w:r>
+        <w:rPr>
+          <w:color w:val="000000"/>
+          <w:szCs w:val="20"/>
+        </w:rPr>
+        <w:t>тестов</w:t>
+      </w:r>
+    </w:p>
+    <w:p>
+      <w:pPr>
+        <w:pStyle w:val="a5"/>
+        <w:rPr>
+          <w:color w:val="000000"/>
+          <w:szCs w:val="20"/>
+          <w:lang w:val="en-US"/>
+        </w:rPr>
+      </w:pPr>
+      <w:r>
+        <w:rPr>
+          <w:color w:val="000000"/>
+          <w:szCs w:val="20"/>
+          <w:lang w:val="en-US"/>
         </w:rPr>
         <w:t xml:space="preserve">    </w:t>
       </w:r>
@@ -14602,6 +14227,7 @@
         <w:rPr>
           <w:color w:val="000000"/>
           <w:szCs w:val="20"/>
+          <w:lang w:val="en-US"/>
         </w:rPr>
       </w:pPr>
       <w:r>
@@ -14616,6 +14242,7 @@
         <w:rPr>
           <w:color w:val="000000"/>
           <w:szCs w:val="20"/>
+          <w:lang w:val="en-US"/>
         </w:rPr>
         <w:t>}</w:t>
       </w:r>
@@ -14626,28 +14253,84 @@
         <w:rPr>
           <w:color w:val="000000"/>
           <w:szCs w:val="20"/>
-        </w:rPr>
-      </w:pPr>
-      <w:r>
-        <w:rPr>
-          <w:color w:val="000000"/>
-          <w:szCs w:val="20"/>
-        </w:rPr>
-        <w:t xml:space="preserve">    // Ввод выражения с клавиатуры</w:t>
-      </w:r>
-    </w:p>
-    <w:p>
-      <w:pPr>
-        <w:pStyle w:val="a5"/>
-        <w:rPr>
-          <w:color w:val="000000"/>
-          <w:szCs w:val="20"/>
-        </w:rPr>
-      </w:pPr>
-      <w:r>
-        <w:rPr>
-          <w:color w:val="000000"/>
-          <w:szCs w:val="20"/>
+          <w:lang w:val="en-US"/>
+        </w:rPr>
+      </w:pPr>
+      <w:r>
+        <w:rPr>
+          <w:color w:val="000000"/>
+          <w:szCs w:val="20"/>
+          <w:lang w:val="en-US"/>
+        </w:rPr>
+        <w:t xml:space="preserve">    // </w:t>
+      </w:r>
+      <w:r>
+        <w:rPr>
+          <w:color w:val="000000"/>
+          <w:szCs w:val="20"/>
+        </w:rPr>
+        <w:t>Ввод</w:t>
+      </w:r>
+      <w:r>
+        <w:rPr>
+          <w:color w:val="000000"/>
+          <w:szCs w:val="20"/>
+          <w:lang w:val="en-US"/>
+        </w:rPr>
+        <w:t xml:space="preserve"> </w:t>
+      </w:r>
+      <w:r>
+        <w:rPr>
+          <w:color w:val="000000"/>
+          <w:szCs w:val="20"/>
+        </w:rPr>
+        <w:t>выражения</w:t>
+      </w:r>
+      <w:r>
+        <w:rPr>
+          <w:color w:val="000000"/>
+          <w:szCs w:val="20"/>
+          <w:lang w:val="en-US"/>
+        </w:rPr>
+        <w:t xml:space="preserve"> </w:t>
+      </w:r>
+      <w:r>
+        <w:rPr>
+          <w:color w:val="000000"/>
+          <w:szCs w:val="20"/>
+        </w:rPr>
+        <w:t>с</w:t>
+      </w:r>
+      <w:r>
+        <w:rPr>
+          <w:color w:val="000000"/>
+          <w:szCs w:val="20"/>
+          <w:lang w:val="en-US"/>
+        </w:rPr>
+        <w:t xml:space="preserve"> </w:t>
+      </w:r>
+      <w:r>
+        <w:rPr>
+          <w:color w:val="000000"/>
+          <w:szCs w:val="20"/>
+        </w:rPr>
+        <w:t>клавиатуры</w:t>
+      </w:r>
+    </w:p>
+    <w:p>
+      <w:pPr>
+        <w:pStyle w:val="a5"/>
+        <w:rPr>
+          <w:color w:val="000000"/>
+          <w:szCs w:val="20"/>
+          <w:lang w:val="en-US"/>
+        </w:rPr>
+      </w:pPr>
+      <w:r>
+        <w:rPr>
+          <w:color w:val="000000"/>
+          <w:szCs w:val="20"/>
+          <w:lang w:val="en-US"/>
         </w:rPr>
         <w:t xml:space="preserve">    </w:t>
       </w:r>
@@ -14665,6 +14348,7 @@
         <w:rPr>
           <w:color w:val="000000"/>
           <w:szCs w:val="20"/>
+          <w:lang w:val="en-US"/>
         </w:rPr>
         <w:t xml:space="preserve"> {</w:t>
       </w:r>
@@ -14682,6 +14366,7 @@
         <w:rPr>
           <w:color w:val="000000"/>
           <w:szCs w:val="20"/>
+          <w:lang w:val="en-US"/>
         </w:rPr>
         <w:t xml:space="preserve">        </w:t>
       </w:r>
@@ -16243,6 +15928,7 @@
         <w:rPr>
           <w:color w:val="000000"/>
           <w:szCs w:val="20"/>
+          <w:lang w:val="en-US"/>
         </w:rPr>
       </w:pPr>
       <w:r>
@@ -16267,6 +15953,7 @@
         <w:rPr>
           <w:color w:val="000000"/>
           <w:szCs w:val="20"/>
+          <w:lang w:val="en-US"/>
         </w:rPr>
         <w:t xml:space="preserve"> </w:t>
       </w:r>
@@ -16284,6 +15971,7 @@
         <w:rPr>
           <w:color w:val="000000"/>
           <w:szCs w:val="20"/>
+          <w:lang w:val="en-US"/>
         </w:rPr>
         <w:t xml:space="preserve">_ = </w:t>
       </w:r>
@@ -16299,6 +15987,7 @@
         <w:rPr>
           <w:color w:val="000000"/>
           <w:szCs w:val="20"/>
+          <w:lang w:val="en-US"/>
         </w:rPr>
         <w:t xml:space="preserve">;   // </w:t>
       </w:r>
@@ -16313,6 +16002,7 @@
         <w:rPr>
           <w:color w:val="000000"/>
           <w:szCs w:val="20"/>
+          <w:lang w:val="en-US"/>
         </w:rPr>
         <w:t xml:space="preserve"> </w:t>
       </w:r>
@@ -16327,6 +16017,7 @@
         <w:rPr>
           <w:color w:val="000000"/>
           <w:szCs w:val="20"/>
+          <w:lang w:val="en-US"/>
         </w:rPr>
         <w:t xml:space="preserve"> </w:t>
       </w:r>
@@ -16341,6 +16032,7 @@
         <w:rPr>
           <w:color w:val="000000"/>
           <w:szCs w:val="20"/>
+          <w:lang w:val="en-US"/>
         </w:rPr>
         <w:t xml:space="preserve"> </w:t>
       </w:r>
@@ -16364,6 +16056,7 @@
         <w:rPr>
           <w:color w:val="000000"/>
           <w:szCs w:val="20"/>
+          <w:lang w:val="en-US"/>
         </w:rPr>
         <w:t xml:space="preserve">    </w:t>
       </w:r>
@@ -19315,26 +19008,34 @@
         <w:rPr>
           <w:color w:val="000000"/>
           <w:szCs w:val="20"/>
-        </w:rPr>
-        <w:t xml:space="preserve">    // Очищаем поддеревья (в случае, если до вызова метода дерево уже использовалось)</w:t>
-      </w:r>
-    </w:p>
-    <w:p>
-      <w:pPr>
-        <w:pStyle w:val="a5"/>
-        <w:rPr>
-          <w:color w:val="000000"/>
-          <w:szCs w:val="20"/>
-          <w:lang w:val="en-US"/>
-        </w:rPr>
-      </w:pPr>
-      <w:r>
-        <w:rPr>
-          <w:color w:val="000000"/>
-          <w:szCs w:val="20"/>
+          <w:lang w:val="en-US"/>
         </w:rPr>
         <w:t xml:space="preserve">    </w:t>
       </w:r>
+      <w:r>
+        <w:rPr>
+          <w:color w:val="000000"/>
+          <w:szCs w:val="20"/>
+        </w:rPr>
+        <w:t>// Очищаем поддеревья (в случае, если до вызова метода дерево уже использовалось)</w:t>
+      </w:r>
+    </w:p>
+    <w:p>
+      <w:pPr>
+        <w:pStyle w:val="a5"/>
+        <w:rPr>
+          <w:color w:val="000000"/>
+          <w:szCs w:val="20"/>
+          <w:lang w:val="en-US"/>
+        </w:rPr>
+      </w:pPr>
+      <w:r>
+        <w:rPr>
+          <w:color w:val="000000"/>
+          <w:szCs w:val="20"/>
+        </w:rPr>
+        <w:t xml:space="preserve">    </w:t>
+      </w:r>
       <w:proofErr w:type="gramStart"/>
       <w:r>
         <w:rPr>
@@ -19449,31 +19150,28 @@
         </w:rPr>
         <w:t>left = nullptr;</w:t>
       </w:r>
-      <w:bookmarkStart w:id="0" w:name="_GoBack"/>
-      <w:bookmarkEnd w:id="0"/>
-    </w:p>
-    <w:p>
-      <w:pPr>
-        <w:pStyle w:val="a5"/>
-        <w:rPr>
-          <w:color w:val="000000"/>
-          <w:szCs w:val="20"/>
-        </w:rPr>
-      </w:pPr>
-    </w:p>
-    <w:p>
-      <w:pPr>
-        <w:pStyle w:val="a5"/>
-        <w:rPr>
-          <w:color w:val="000000"/>
-          <w:szCs w:val="20"/>
-        </w:rPr>
-      </w:pPr>
-      <w:r>
-        <w:rPr>
-          <w:color w:val="000000"/>
-          <w:szCs w:val="20"/>
-          <w:lang w:val="en-US"/>
+    </w:p>
+    <w:p>
+      <w:pPr>
+        <w:pStyle w:val="a5"/>
+        <w:rPr>
+          <w:color w:val="000000"/>
+          <w:szCs w:val="20"/>
+        </w:rPr>
+      </w:pPr>
+    </w:p>
+    <w:p>
+      <w:pPr>
+        <w:pStyle w:val="a5"/>
+        <w:rPr>
+          <w:color w:val="000000"/>
+          <w:szCs w:val="20"/>
+        </w:rPr>
+      </w:pPr>
+      <w:r>
+        <w:rPr>
+          <w:color w:val="000000"/>
+          <w:szCs w:val="20"/>
         </w:rPr>
         <w:t xml:space="preserve">    </w:t>
       </w:r>
@@ -19933,7 +19631,6 @@
         <w:rPr>
           <w:color w:val="000000"/>
           <w:szCs w:val="20"/>
-          <w:lang w:val="en-US"/>
         </w:rPr>
       </w:pPr>
       <w:r>
@@ -19948,7 +19645,6 @@
         <w:rPr>
           <w:color w:val="000000"/>
           <w:szCs w:val="20"/>
-          <w:lang w:val="en-US"/>
         </w:rPr>
         <w:t>}</w:t>
       </w:r>
@@ -19959,23 +19655,21 @@
         <w:rPr>
           <w:color w:val="000000"/>
           <w:szCs w:val="20"/>
-          <w:lang w:val="en-US"/>
-        </w:rPr>
-      </w:pPr>
-    </w:p>
-    <w:p>
-      <w:pPr>
-        <w:pStyle w:val="a5"/>
-        <w:rPr>
-          <w:color w:val="000000"/>
-          <w:szCs w:val="20"/>
-        </w:rPr>
-      </w:pPr>
-      <w:r>
-        <w:rPr>
-          <w:color w:val="000000"/>
-          <w:szCs w:val="20"/>
-          <w:lang w:val="en-US"/>
+        </w:rPr>
+      </w:pPr>
+    </w:p>
+    <w:p>
+      <w:pPr>
+        <w:pStyle w:val="a5"/>
+        <w:rPr>
+          <w:color w:val="000000"/>
+          <w:szCs w:val="20"/>
+        </w:rPr>
+      </w:pPr>
+      <w:r>
+        <w:rPr>
+          <w:color w:val="000000"/>
+          <w:szCs w:val="20"/>
         </w:rPr>
         <w:t xml:space="preserve">        </w:t>
       </w:r>
@@ -24413,6 +24107,146 @@
                 <w:sz w:val="24"/>
                 <w:lang w:val="en-US"/>
               </w:rPr>
+              <w:t>INVALID_DATA</w:t>
+            </w:r>
+          </w:p>
+        </w:tc>
+        <w:tc>
+          <w:tcPr>
+            <w:tcW w:w="4253" w:type="dxa"/>
+            <w:tcBorders>
+              <w:top w:val="single" w:sz="4" w:space="0" w:color="auto"/>
+              <w:left w:val="single" w:sz="4" w:space="0" w:color="auto"/>
+              <w:bottom w:val="single" w:sz="4" w:space="0" w:color="auto"/>
+              <w:right w:val="single" w:sz="4" w:space="0" w:color="auto"/>
+            </w:tcBorders>
+            <w:tcMar>
+              <w:top w:w="55" w:type="dxa"/>
+              <w:left w:w="55" w:type="dxa"/>
+              <w:bottom w:w="55" w:type="dxa"/>
+              <w:right w:w="55" w:type="dxa"/>
+            </w:tcMar>
+          </w:tcPr>
+          <w:p>
+            <w:pPr>
+              <w:pStyle w:val="TableContents"/>
+              <w:spacing w:line="240" w:lineRule="auto"/>
+              <w:ind w:firstLine="0"/>
+              <w:jc w:val="center"/>
+              <w:rPr>
+                <w:sz w:val="24"/>
+                <w:lang w:val="en-US"/>
+              </w:rPr>
+            </w:pPr>
+            <w:r>
+              <w:rPr>
+                <w:sz w:val="24"/>
+                <w:lang w:val="en-US"/>
+              </w:rPr>
+              <w:t>invalid</w:t>
+            </w:r>
+          </w:p>
+        </w:tc>
+        <w:tc>
+          <w:tcPr>
+            <w:tcW w:w="1590" w:type="dxa"/>
+            <w:tcBorders>
+              <w:top w:val="single" w:sz="4" w:space="0" w:color="auto"/>
+              <w:left w:val="single" w:sz="4" w:space="0" w:color="auto"/>
+              <w:bottom w:val="single" w:sz="4" w:space="0" w:color="auto"/>
+              <w:right w:val="single" w:sz="4" w:space="0" w:color="auto"/>
+            </w:tcBorders>
+            <w:tcMar>
+              <w:top w:w="55" w:type="dxa"/>
+              <w:left w:w="55" w:type="dxa"/>
+              <w:bottom w:w="55" w:type="dxa"/>
+              <w:right w:w="55" w:type="dxa"/>
+            </w:tcMar>
+          </w:tcPr>
+          <w:p>
+            <w:pPr>
+              <w:pStyle w:val="TableContents"/>
+              <w:spacing w:line="240" w:lineRule="auto"/>
+              <w:ind w:firstLine="0"/>
+              <w:jc w:val="center"/>
+              <w:rPr>
+                <w:sz w:val="24"/>
+                <w:lang w:val="en-US"/>
+              </w:rPr>
+            </w:pPr>
+            <w:r>
+              <w:rPr>
+                <w:sz w:val="24"/>
+                <w:lang w:val="en-US"/>
+              </w:rPr>
+              <w:t>OK</w:t>
+            </w:r>
+          </w:p>
+        </w:tc>
+      </w:tr>
+      <w:tr>
+        <w:tc>
+          <w:tcPr>
+            <w:tcW w:w="844" w:type="dxa"/>
+            <w:tcBorders>
+              <w:top w:val="single" w:sz="4" w:space="0" w:color="auto"/>
+              <w:left w:val="single" w:sz="4" w:space="0" w:color="auto"/>
+              <w:bottom w:val="single" w:sz="4" w:space="0" w:color="auto"/>
+              <w:right w:val="single" w:sz="4" w:space="0" w:color="auto"/>
+            </w:tcBorders>
+            <w:tcMar>
+              <w:top w:w="55" w:type="dxa"/>
+              <w:left w:w="55" w:type="dxa"/>
+              <w:bottom w:w="55" w:type="dxa"/>
+              <w:right w:w="55" w:type="dxa"/>
+            </w:tcMar>
+          </w:tcPr>
+          <w:p>
+            <w:pPr>
+              <w:pStyle w:val="TableContents"/>
+              <w:numPr>
+                <w:ilvl w:val="0"/>
+                <w:numId w:val="3"/>
+              </w:numPr>
+              <w:spacing w:line="240" w:lineRule="auto"/>
+              <w:rPr>
+                <w:sz w:val="24"/>
+              </w:rPr>
+            </w:pPr>
+          </w:p>
+        </w:tc>
+        <w:tc>
+          <w:tcPr>
+            <w:tcW w:w="2673" w:type="dxa"/>
+            <w:tcBorders>
+              <w:top w:val="single" w:sz="4" w:space="0" w:color="auto"/>
+              <w:left w:val="single" w:sz="4" w:space="0" w:color="auto"/>
+              <w:bottom w:val="single" w:sz="4" w:space="0" w:color="auto"/>
+              <w:right w:val="single" w:sz="4" w:space="0" w:color="auto"/>
+            </w:tcBorders>
+            <w:tcMar>
+              <w:top w:w="55" w:type="dxa"/>
+              <w:left w:w="55" w:type="dxa"/>
+              <w:bottom w:w="55" w:type="dxa"/>
+              <w:right w:w="55" w:type="dxa"/>
+            </w:tcMar>
+          </w:tcPr>
+          <w:p>
+            <w:pPr>
+              <w:pStyle w:val="TableContents"/>
+              <w:spacing w:line="240" w:lineRule="auto"/>
+              <w:ind w:firstLine="0"/>
+              <w:jc w:val="center"/>
+              <w:rPr>
+                <w:sz w:val="24"/>
+                <w:lang w:val="en-US"/>
+              </w:rPr>
+            </w:pPr>
+            <w:r>
+              <w:rPr>
+                <w:sz w:val="24"/>
+                <w:lang w:val="en-US"/>
+              </w:rPr>
               <w:t>(</w:t>
             </w:r>
           </w:p>
@@ -28180,6 +28014,7 @@
           <w:lang w:val="en-US"/>
         </w:rPr>
       </w:pPr>
+      <w:proofErr w:type="spellStart"/>
       <w:r>
         <w:rPr>
           <w:rFonts w:hint="eastAsia"/>
@@ -28187,6 +28022,27 @@
           <w:szCs w:val="20"/>
           <w:lang w:val="en-US"/>
         </w:rPr>
+        <w:lastRenderedPageBreak/>
+        <w:t>INVALID_DATA|invalid|invalid</w:t>
+      </w:r>
+      <w:proofErr w:type="spellEnd"/>
+    </w:p>
+    <w:p>
+      <w:pPr>
+        <w:pStyle w:val="a5"/>
+        <w:rPr>
+          <w:color w:val="000000"/>
+          <w:szCs w:val="20"/>
+          <w:lang w:val="en-US"/>
+        </w:rPr>
+      </w:pPr>
+      <w:r>
+        <w:rPr>
+          <w:rFonts w:hint="eastAsia"/>
+          <w:color w:val="000000"/>
+          <w:szCs w:val="20"/>
+          <w:lang w:val="en-US"/>
+        </w:rPr>
         <w:t>(|</w:t>
       </w:r>
       <w:proofErr w:type="spellStart"/>
@@ -28218,7 +28074,6 @@
           <w:szCs w:val="20"/>
           <w:lang w:val="en-US"/>
         </w:rPr>
-        <w:lastRenderedPageBreak/>
         <w:t>)|</w:t>
       </w:r>
       <w:proofErr w:type="spellStart"/>
@@ -29036,7 +28891,7 @@
       <w:rPr>
         <w:noProof/>
       </w:rPr>
-      <w:t>16</w:t>
+      <w:t>20</w:t>
     </w:r>
     <w:r>
       <w:fldChar w:fldCharType="end"/>
@@ -30813,7 +30668,7 @@
 </file>
 
 <file path=customXml/itemProps1.xml><?xml version="1.0" encoding="utf-8"?>
-<ds:datastoreItem xmlns:ds="http://schemas.openxmlformats.org/officeDocument/2006/customXml" ds:itemID="{2C2BE613-6CBD-423D-A972-89C50700099A}">
+<ds:datastoreItem xmlns:ds="http://schemas.openxmlformats.org/officeDocument/2006/customXml" ds:itemID="{BECA78FD-9E21-42E3-A38A-220AF07E1509}">
   <ds:schemaRefs>
     <ds:schemaRef ds:uri="http://schemas.openxmlformats.org/officeDocument/2006/bibliography"/>
   </ds:schemaRefs>

</xml_diff>